<commit_message>
Documentation Updates and var. names
</commit_message>
<xml_diff>
--- a/Documentation.docx
+++ b/Documentation.docx
@@ -197,7 +197,7 @@
                           </pic:cNvPicPr>
                         </pic:nvPicPr>
                         <pic:blipFill>
-                          <a:blip r:embed="rId7" cstate="print">
+                          <a:blip r:embed="rId8" cstate="print">
                             <a:extLst>
                               <a:ext uri="{28A0092B-C50C-407E-A947-70E740481C1C}">
                                 <a14:useLocalDpi xmlns:a14="http://schemas.microsoft.com/office/drawing/2010/main" val="0"/>
@@ -317,8 +317,17 @@
           <w:sz w:val="36"/>
           <w:szCs w:val="36"/>
         </w:rPr>
-        <w:t>TA-Mohamed Magdi</w:t>
-      </w:r>
+        <w:t xml:space="preserve">TA-Mohamed </w:t>
+      </w:r>
+      <w:proofErr w:type="spellStart"/>
+      <w:r>
+        <w:rPr>
+          <w:sz w:val="36"/>
+          <w:szCs w:val="36"/>
+        </w:rPr>
+        <w:t>Magdi</w:t>
+      </w:r>
+      <w:proofErr w:type="spellEnd"/>
     </w:p>
     <w:p>
       <w:pPr>
@@ -601,405 +610,2502 @@
       <w:pPr>
         <w:bidi w:val="0"/>
         <w:rPr>
-          <w:sz w:val="36"/>
-          <w:szCs w:val="36"/>
-          <w:u w:val="single"/>
-        </w:rPr>
-      </w:pPr>
-      <w:r>
-        <w:rPr>
-          <w:sz w:val="36"/>
-          <w:szCs w:val="36"/>
-          <w:u w:val="single"/>
-        </w:rPr>
-        <w:lastRenderedPageBreak/>
-        <w:t>GetDistinctColors() function:</w:t>
-      </w:r>
-    </w:p>
-    <w:p>
-      <w:pPr>
-        <w:bidi w:val="0"/>
-        <w:rPr>
-          <w:sz w:val="32"/>
-          <w:szCs w:val="32"/>
-        </w:rPr>
-      </w:pPr>
-      <w:r>
-        <w:rPr>
-          <w:sz w:val="32"/>
-          <w:szCs w:val="32"/>
-        </w:rPr>
-        <w:t xml:space="preserve">This function </w:t>
-      </w:r>
-      <w:r>
-        <w:rPr>
-          <w:sz w:val="32"/>
-          <w:szCs w:val="32"/>
-        </w:rPr>
-        <w:t xml:space="preserve">takes the 2D array “ImageMatrix[,]” as a parameter then </w:t>
-      </w:r>
-      <w:r>
-        <w:rPr>
-          <w:sz w:val="32"/>
-          <w:szCs w:val="32"/>
-        </w:rPr>
-        <w:t>reads both the</w:t>
-      </w:r>
-      <w:r>
-        <w:rPr>
-          <w:sz w:val="32"/>
-          <w:szCs w:val="32"/>
-        </w:rPr>
-        <w:t xml:space="preserve"> width and the height of the image. Inside the function, there is a defined set “S” which we will use to add the RGB coor</w:t>
-      </w:r>
-      <w:r>
-        <w:rPr>
-          <w:sz w:val="32"/>
-          <w:szCs w:val="32"/>
-        </w:rPr>
-        <w:t>dinates of each pixel into the set so this set will contain only the distinct colors. This is done</w:t>
-      </w:r>
-      <w:r>
-        <w:rPr>
-          <w:sz w:val="32"/>
-          <w:szCs w:val="32"/>
-        </w:rPr>
-        <w:t xml:space="preserve"> inside a nested loop</w:t>
-      </w:r>
-      <w:r>
-        <w:rPr>
-          <w:sz w:val="32"/>
-          <w:szCs w:val="32"/>
-        </w:rPr>
-        <w:t xml:space="preserve"> by adding the red color (represented in 1 byte) after being shifted to the left by 16 bits to the green color (represented in 1 byte) after being shifted to the left by 8 bits. Then, both of them are added to the blue color in one element of the set</w:t>
-      </w:r>
-      <w:r>
-        <w:rPr>
-          <w:sz w:val="32"/>
-          <w:szCs w:val="32"/>
-        </w:rPr>
-        <w:t xml:space="preserve"> containing 3 bytes of colors and 1 empty byte.</w:t>
-      </w:r>
-      <w:r>
-        <w:rPr>
-          <w:sz w:val="32"/>
-          <w:szCs w:val="32"/>
-        </w:rPr>
-        <w:t xml:space="preserve"> </w:t>
-      </w:r>
-      <w:r>
-        <w:rPr>
-          <w:sz w:val="32"/>
-          <w:szCs w:val="32"/>
-        </w:rPr>
-        <w:t>At the end of the function, this set is converted to an integer list “L” which is returned.</w:t>
-      </w:r>
-    </w:p>
-    <w:p>
-      <w:pPr>
-        <w:bidi w:val="0"/>
-        <w:rPr>
-          <w:rFonts w:eastAsiaTheme="minorEastAsia"/>
-          <w:color w:val="FF0000"/>
-          <w:sz w:val="32"/>
-          <w:szCs w:val="32"/>
-        </w:rPr>
-      </w:pPr>
-      <w:r>
-        <w:rPr>
           <w:b/>
           <w:bCs/>
-          <w:sz w:val="32"/>
-          <w:szCs w:val="32"/>
-          <w:u w:val="single"/>
-        </w:rPr>
-        <w:t>Function’s order:</w:t>
-      </w:r>
-      <w:r>
-        <w:rPr>
-          <w:sz w:val="32"/>
-          <w:szCs w:val="32"/>
-        </w:rPr>
-        <w:t xml:space="preserve"> Outer Loop:</w:t>
-      </w:r>
-      <w:r>
-        <w:rPr>
-          <w:sz w:val="32"/>
-          <w:szCs w:val="32"/>
+          <w:sz w:val="36"/>
+          <w:szCs w:val="36"/>
+          <w:u w:val="single"/>
+          <w:lang w:bidi="ar-EG"/>
+        </w:rPr>
+      </w:pPr>
+      <w:proofErr w:type="spellStart"/>
+      <w:r>
+        <w:rPr>
+          <w:b/>
+          <w:bCs/>
+          <w:sz w:val="36"/>
+          <w:szCs w:val="36"/>
+          <w:u w:val="single"/>
+          <w:lang w:bidi="ar-EG"/>
+        </w:rPr>
+        <w:lastRenderedPageBreak/>
+        <w:t>colorCodingClass</w:t>
+      </w:r>
+      <w:proofErr w:type="spellEnd"/>
+    </w:p>
+    <w:p>
+      <w:pPr>
+        <w:pStyle w:val="ListParagraph"/>
+        <w:numPr>
+          <w:ilvl w:val="0"/>
+          <w:numId w:val="2"/>
+        </w:numPr>
+        <w:bidi w:val="0"/>
+        <w:rPr>
+          <w:sz w:val="36"/>
+          <w:szCs w:val="36"/>
+          <w:u w:val="single"/>
+        </w:rPr>
+      </w:pPr>
+      <w:proofErr w:type="spellStart"/>
+      <w:proofErr w:type="gramStart"/>
+      <w:r>
+        <w:rPr>
+          <w:sz w:val="36"/>
+          <w:szCs w:val="36"/>
+          <w:u w:val="single"/>
+        </w:rPr>
+        <w:t>codeColors</w:t>
+      </w:r>
+      <w:proofErr w:type="spellEnd"/>
+      <w:r>
+        <w:rPr>
+          <w:sz w:val="36"/>
+          <w:szCs w:val="36"/>
+          <w:u w:val="single"/>
+        </w:rPr>
+        <w:t>(</w:t>
+      </w:r>
+      <w:proofErr w:type="gramEnd"/>
+      <w:r>
+        <w:rPr>
+          <w:sz w:val="36"/>
+          <w:szCs w:val="36"/>
+          <w:u w:val="single"/>
+        </w:rPr>
+        <w:t>) function:</w:t>
+      </w:r>
+    </w:p>
+    <w:p>
+      <w:pPr>
+        <w:bidi w:val="0"/>
+        <w:ind w:left="720"/>
+        <w:rPr>
+          <w:sz w:val="34"/>
+          <w:szCs w:val="34"/>
+        </w:rPr>
+      </w:pPr>
+      <w:r>
+        <w:rPr>
+          <w:sz w:val="34"/>
+          <w:szCs w:val="34"/>
+        </w:rPr>
+        <w:t>parameters: “pixel” of type “</w:t>
+      </w:r>
+      <w:proofErr w:type="spellStart"/>
+      <w:r>
+        <w:rPr>
+          <w:sz w:val="34"/>
+          <w:szCs w:val="34"/>
+        </w:rPr>
+        <w:t>RGBPixel</w:t>
+      </w:r>
+      <w:proofErr w:type="spellEnd"/>
+      <w:r>
+        <w:rPr>
+          <w:sz w:val="34"/>
+          <w:szCs w:val="34"/>
+        </w:rPr>
+        <w:t>”</w:t>
+      </w:r>
+      <w:r>
+        <w:rPr>
+          <w:sz w:val="34"/>
+          <w:szCs w:val="34"/>
+        </w:rPr>
+        <w:t>.</w:t>
+      </w:r>
+      <w:r>
+        <w:rPr>
+          <w:sz w:val="34"/>
+          <w:szCs w:val="34"/>
         </w:rPr>
         <w:t xml:space="preserve"> </w:t>
+      </w:r>
+    </w:p>
+    <w:p>
+      <w:pPr>
+        <w:bidi w:val="0"/>
+        <w:ind w:left="720"/>
+        <w:rPr>
+          <w:sz w:val="34"/>
+          <w:szCs w:val="34"/>
+        </w:rPr>
+      </w:pPr>
+      <w:r>
+        <w:rPr>
+          <w:sz w:val="34"/>
+          <w:szCs w:val="34"/>
+        </w:rPr>
+        <w:t xml:space="preserve">body: </w:t>
+      </w:r>
+      <w:r>
+        <w:rPr>
+          <w:sz w:val="34"/>
+          <w:szCs w:val="34"/>
+        </w:rPr>
+        <w:t>the whole color code of “pixel” is stored inside an integer variable named “</w:t>
+      </w:r>
+      <w:proofErr w:type="spellStart"/>
+      <w:r>
+        <w:rPr>
+          <w:sz w:val="34"/>
+          <w:szCs w:val="34"/>
+        </w:rPr>
+        <w:t>enCodedColor</w:t>
+      </w:r>
+      <w:proofErr w:type="spellEnd"/>
+      <w:r>
+        <w:rPr>
+          <w:sz w:val="34"/>
+          <w:szCs w:val="34"/>
+        </w:rPr>
+        <w:t>”. This is done by adding the red color (represented in 1 byte) after being shifted to the left by 16 bits to the green color (represented in 1 byte) after being shifted to the left by 8 bits.</w:t>
+      </w:r>
+      <w:r>
+        <w:rPr>
+          <w:sz w:val="34"/>
+          <w:szCs w:val="34"/>
+        </w:rPr>
+        <w:t xml:space="preserve"> Then, the result is added to the blue color. Finally, “</w:t>
+      </w:r>
+      <w:proofErr w:type="spellStart"/>
+      <w:r>
+        <w:rPr>
+          <w:sz w:val="34"/>
+          <w:szCs w:val="34"/>
+        </w:rPr>
+        <w:t>enCodedColor</w:t>
+      </w:r>
+      <w:proofErr w:type="spellEnd"/>
+      <w:r>
+        <w:rPr>
+          <w:sz w:val="34"/>
+          <w:szCs w:val="34"/>
+        </w:rPr>
+        <w:t>” variable holds the code of the three colors together and it is returned at the end.</w:t>
+      </w:r>
+    </w:p>
+    <w:p>
+      <w:pPr>
+        <w:bidi w:val="0"/>
+        <w:ind w:left="720"/>
+        <w:rPr>
+          <w:sz w:val="34"/>
+          <w:szCs w:val="34"/>
+        </w:rPr>
+      </w:pPr>
+      <w:r>
+        <w:rPr>
+          <w:sz w:val="34"/>
+          <w:szCs w:val="34"/>
+        </w:rPr>
+        <w:t xml:space="preserve">Function’s Order: </w:t>
       </w:r>
       <m:oMath>
         <m:r>
           <w:rPr>
             <w:rFonts w:ascii="Cambria Math" w:hAnsi="Cambria Math"/>
-            <w:color w:val="FF0000"/>
-            <w:sz w:val="32"/>
-            <w:szCs w:val="32"/>
+            <w:sz w:val="34"/>
+            <w:szCs w:val="34"/>
           </w:rPr>
-          <m:t>O(N)</m:t>
+          <m:t>θ(1)</m:t>
         </m:r>
       </m:oMath>
-      <w:r>
-        <w:rPr>
-          <w:rFonts w:eastAsiaTheme="minorEastAsia"/>
-          <w:color w:val="FF0000"/>
+    </w:p>
+    <w:p>
+      <w:pPr>
+        <w:pStyle w:val="ListParagraph"/>
+        <w:numPr>
+          <w:ilvl w:val="0"/>
+          <w:numId w:val="2"/>
+        </w:numPr>
+        <w:bidi w:val="0"/>
+        <w:rPr>
           <w:sz w:val="32"/>
           <w:szCs w:val="32"/>
         </w:rPr>
+      </w:pPr>
+      <w:proofErr w:type="spellStart"/>
+      <w:proofErr w:type="gramStart"/>
+      <w:r>
+        <w:rPr>
+          <w:sz w:val="36"/>
+          <w:szCs w:val="36"/>
+          <w:u w:val="single"/>
+        </w:rPr>
+        <w:t>decodeColors</w:t>
+      </w:r>
+      <w:proofErr w:type="spellEnd"/>
+      <w:r>
+        <w:rPr>
+          <w:sz w:val="36"/>
+          <w:szCs w:val="36"/>
+          <w:u w:val="single"/>
+        </w:rPr>
+        <w:t>(</w:t>
+      </w:r>
+      <w:proofErr w:type="gramEnd"/>
+      <w:r>
+        <w:rPr>
+          <w:sz w:val="36"/>
+          <w:szCs w:val="36"/>
+          <w:u w:val="single"/>
+        </w:rPr>
+        <w:t>) function:</w:t>
+      </w:r>
+    </w:p>
+    <w:p>
+      <w:pPr>
+        <w:bidi w:val="0"/>
+        <w:ind w:left="720"/>
+        <w:rPr>
+          <w:sz w:val="34"/>
+          <w:szCs w:val="34"/>
+          <w:u w:val="single"/>
+        </w:rPr>
+      </w:pPr>
+      <w:r>
+        <w:rPr>
+          <w:sz w:val="34"/>
+          <w:szCs w:val="34"/>
+        </w:rPr>
+        <w:t>parameters:</w:t>
+      </w:r>
+      <w:r>
+        <w:rPr>
+          <w:sz w:val="34"/>
+          <w:szCs w:val="34"/>
+        </w:rPr>
         <w:t xml:space="preserve"> </w:t>
       </w:r>
       <w:r>
         <w:rPr>
-          <w:rFonts w:eastAsiaTheme="minorEastAsia"/>
-          <w:sz w:val="32"/>
-          <w:szCs w:val="32"/>
-        </w:rPr>
-        <w:t xml:space="preserve">, Inner Loop: </w:t>
-      </w:r>
-      <m:oMath>
-        <m:r>
-          <w:rPr>
-            <w:rFonts w:ascii="Cambria Math" w:eastAsiaTheme="minorEastAsia" w:hAnsi="Cambria Math"/>
-            <w:color w:val="FF0000"/>
-            <w:sz w:val="32"/>
-            <w:szCs w:val="32"/>
-          </w:rPr>
-          <m:t>O(N)</m:t>
-        </m:r>
-      </m:oMath>
-    </w:p>
-    <w:p>
-      <w:pPr>
-        <w:bidi w:val="0"/>
-        <w:rPr>
-          <w:rFonts w:eastAsiaTheme="minorEastAsia"/>
-          <w:sz w:val="32"/>
-          <w:szCs w:val="32"/>
-        </w:rPr>
-      </w:pPr>
-      <m:oMathPara>
-        <m:oMath>
-          <m:r>
-            <w:rPr>
-              <w:rFonts w:ascii="Cambria Math" w:hAnsi="Cambria Math"/>
-              <w:sz w:val="32"/>
-              <w:szCs w:val="32"/>
-            </w:rPr>
-            <m:t>∴Total Order=N*N=</m:t>
-          </m:r>
-          <m:r>
-            <w:rPr>
-              <w:rFonts w:ascii="Cambria Math" w:hAnsi="Cambria Math"/>
-              <w:sz w:val="32"/>
-              <w:szCs w:val="32"/>
-            </w:rPr>
-            <m:t>θ</m:t>
-          </m:r>
-          <m:r>
-            <w:rPr>
-              <w:rFonts w:ascii="Cambria Math" w:hAnsi="Cambria Math"/>
-              <w:sz w:val="32"/>
-              <w:szCs w:val="32"/>
-            </w:rPr>
-            <m:t>(</m:t>
-          </m:r>
-          <m:sSup>
-            <m:sSupPr>
-              <m:ctrlPr>
-                <w:rPr>
-                  <w:rFonts w:ascii="Cambria Math" w:hAnsi="Cambria Math"/>
-                  <w:i/>
-                  <w:sz w:val="32"/>
-                  <w:szCs w:val="32"/>
-                </w:rPr>
-              </m:ctrlPr>
-            </m:sSupPr>
-            <m:e>
-              <m:r>
-                <w:rPr>
-                  <w:rFonts w:ascii="Cambria Math" w:hAnsi="Cambria Math"/>
-                  <w:sz w:val="32"/>
-                  <w:szCs w:val="32"/>
-                </w:rPr>
-                <m:t>N</m:t>
-              </m:r>
-            </m:e>
-            <m:sup>
-              <m:r>
-                <w:rPr>
-                  <w:rFonts w:ascii="Cambria Math" w:hAnsi="Cambria Math"/>
-                  <w:sz w:val="32"/>
-                  <w:szCs w:val="32"/>
-                </w:rPr>
-                <m:t>2</m:t>
-              </m:r>
-            </m:sup>
-          </m:sSup>
-          <m:r>
-            <w:rPr>
-              <w:rFonts w:ascii="Cambria Math" w:hAnsi="Cambria Math"/>
-              <w:sz w:val="32"/>
-              <w:szCs w:val="32"/>
-            </w:rPr>
-            <m:t>)</m:t>
-          </m:r>
-        </m:oMath>
-      </m:oMathPara>
-    </w:p>
-    <w:p>
-      <w:pPr>
-        <w:bidi w:val="0"/>
-        <w:rPr>
-          <w:rFonts w:eastAsiaTheme="minorEastAsia"/>
-          <w:sz w:val="36"/>
-          <w:szCs w:val="36"/>
-          <w:u w:val="single"/>
-        </w:rPr>
-      </w:pPr>
-      <w:r>
-        <w:rPr>
-          <w:rFonts w:eastAsiaTheme="minorEastAsia"/>
-          <w:sz w:val="36"/>
-          <w:szCs w:val="36"/>
-          <w:u w:val="single"/>
-        </w:rPr>
-        <w:t>Calc</w:t>
-      </w:r>
-      <w:r>
-        <w:rPr>
-          <w:rFonts w:eastAsiaTheme="minorEastAsia"/>
-          <w:sz w:val="36"/>
-          <w:szCs w:val="36"/>
-          <w:u w:val="single"/>
-        </w:rPr>
-        <w:t>Weight() function:</w:t>
-      </w:r>
-    </w:p>
-    <w:p>
-      <w:pPr>
-        <w:bidi w:val="0"/>
-        <w:rPr>
-          <w:sz w:val="32"/>
-          <w:szCs w:val="32"/>
-        </w:rPr>
-      </w:pPr>
-      <w:r>
-        <w:rPr>
-          <w:sz w:val="32"/>
-          <w:szCs w:val="32"/>
-        </w:rPr>
-        <w:t>This function takes two Vertices “V1” &amp; “V2” of VertexParent type as parameters. It is used to calculate the Eculidean distance (weight) between both vertices’ colors.</w:t>
-      </w:r>
-    </w:p>
-    <w:p>
-      <w:pPr>
-        <w:bidi w:val="0"/>
-        <w:rPr>
-          <w:rFonts w:eastAsiaTheme="minorEastAsia"/>
-          <w:sz w:val="32"/>
-          <w:szCs w:val="32"/>
-        </w:rPr>
-      </w:pPr>
-      <w:r>
-        <w:rPr>
-          <w:sz w:val="32"/>
-          <w:szCs w:val="32"/>
+          <w:sz w:val="34"/>
+          <w:szCs w:val="34"/>
+        </w:rPr>
+        <w:t>“</w:t>
+      </w:r>
+      <w:proofErr w:type="spellStart"/>
+      <w:r>
+        <w:rPr>
+          <w:sz w:val="34"/>
+          <w:szCs w:val="34"/>
+        </w:rPr>
+        <w:t>codedColor</w:t>
+      </w:r>
+      <w:proofErr w:type="spellEnd"/>
+      <w:r>
+        <w:rPr>
+          <w:sz w:val="34"/>
+          <w:szCs w:val="34"/>
+        </w:rPr>
+        <w:t>” of type integer</w:t>
+      </w:r>
+      <w:r>
+        <w:rPr>
+          <w:sz w:val="34"/>
+          <w:szCs w:val="34"/>
+        </w:rPr>
+        <w:t xml:space="preserve"> which carries the </w:t>
+      </w:r>
+      <w:r>
+        <w:rPr>
+          <w:sz w:val="34"/>
+          <w:szCs w:val="34"/>
+        </w:rPr>
+        <w:t>whole RGB code</w:t>
+      </w:r>
+      <w:r>
+        <w:rPr>
+          <w:sz w:val="34"/>
+          <w:szCs w:val="34"/>
+        </w:rPr>
+        <w:t>.</w:t>
+      </w:r>
+      <w:r>
+        <w:rPr>
+          <w:sz w:val="34"/>
+          <w:szCs w:val="34"/>
+          <w:u w:val="single"/>
         </w:rPr>
         <w:t xml:space="preserve"> </w:t>
       </w:r>
-      <w:r>
-        <w:rPr>
-          <w:b/>
-          <w:bCs/>
-          <w:sz w:val="32"/>
-          <w:szCs w:val="32"/>
-          <w:u w:val="single"/>
-        </w:rPr>
-        <w:t>Function’s Order:</w:t>
-      </w:r>
-      <w:r>
-        <w:rPr>
-          <w:sz w:val="32"/>
-          <w:szCs w:val="32"/>
-        </w:rPr>
-        <w:t xml:space="preserve"> </w:t>
+    </w:p>
+    <w:p>
+      <w:pPr>
+        <w:bidi w:val="0"/>
+        <w:ind w:left="720"/>
+        <w:rPr>
+          <w:sz w:val="34"/>
+          <w:szCs w:val="34"/>
+        </w:rPr>
+      </w:pPr>
+      <w:r>
+        <w:rPr>
+          <w:sz w:val="34"/>
+          <w:szCs w:val="34"/>
+        </w:rPr>
+        <w:t>body: “res” variable of type “</w:t>
+      </w:r>
+      <w:proofErr w:type="spellStart"/>
+      <w:r>
+        <w:rPr>
+          <w:sz w:val="34"/>
+          <w:szCs w:val="34"/>
+        </w:rPr>
+        <w:t>RGBPixel</w:t>
+      </w:r>
+      <w:proofErr w:type="spellEnd"/>
+      <w:r>
+        <w:rPr>
+          <w:sz w:val="34"/>
+          <w:szCs w:val="34"/>
+        </w:rPr>
+        <w:t xml:space="preserve">” carries three     </w:t>
+      </w:r>
+      <w:r>
+        <w:rPr>
+          <w:sz w:val="34"/>
+          <w:szCs w:val="34"/>
+        </w:rPr>
+        <w:t>attributes</w:t>
+      </w:r>
+      <w:r>
+        <w:rPr>
+          <w:sz w:val="34"/>
+          <w:szCs w:val="34"/>
+        </w:rPr>
+        <w:t xml:space="preserve"> of type “byte”; “red”, “green” and “blue”.</w:t>
+      </w:r>
+      <w:r>
+        <w:rPr>
+          <w:sz w:val="34"/>
+          <w:szCs w:val="34"/>
+        </w:rPr>
+        <w:t xml:space="preserve"> We set red to “</w:t>
+      </w:r>
+      <w:proofErr w:type="spellStart"/>
+      <w:r>
+        <w:rPr>
+          <w:sz w:val="34"/>
+          <w:szCs w:val="34"/>
+        </w:rPr>
+        <w:t>codedColor</w:t>
+      </w:r>
+      <w:proofErr w:type="spellEnd"/>
+      <w:r>
+        <w:rPr>
+          <w:sz w:val="34"/>
+          <w:szCs w:val="34"/>
+        </w:rPr>
+        <w:t>” after shifted rightwards by 16 bits casted to byte. The same applies to green but 8 bits not 16.</w:t>
+      </w:r>
+      <w:r>
+        <w:rPr>
+          <w:sz w:val="34"/>
+          <w:szCs w:val="34"/>
+        </w:rPr>
+        <w:t xml:space="preserve"> Finally, blue is set to “</w:t>
+      </w:r>
+      <w:proofErr w:type="spellStart"/>
+      <w:r>
+        <w:rPr>
+          <w:sz w:val="34"/>
+          <w:szCs w:val="34"/>
+        </w:rPr>
+        <w:t>codedColor</w:t>
+      </w:r>
+      <w:proofErr w:type="spellEnd"/>
+      <w:r>
+        <w:rPr>
+          <w:sz w:val="34"/>
+          <w:szCs w:val="34"/>
+        </w:rPr>
+        <w:t>” casted to byte and at the end “res” variable is returned.</w:t>
+      </w:r>
+    </w:p>
+    <w:p>
+      <w:pPr>
+        <w:bidi w:val="0"/>
+        <w:ind w:left="720"/>
+        <w:rPr>
+          <w:sz w:val="34"/>
+          <w:szCs w:val="34"/>
+        </w:rPr>
+      </w:pPr>
+      <w:r>
+        <w:rPr>
+          <w:sz w:val="34"/>
+          <w:szCs w:val="34"/>
+        </w:rPr>
+        <w:t xml:space="preserve">Function’s Order: </w:t>
       </w:r>
       <m:oMath>
         <m:r>
           <w:rPr>
             <w:rFonts w:ascii="Cambria Math" w:hAnsi="Cambria Math"/>
-            <w:sz w:val="32"/>
-            <w:szCs w:val="32"/>
+            <w:sz w:val="34"/>
+            <w:szCs w:val="34"/>
           </w:rPr>
-          <m:t>θ</m:t>
+          <m:t>θ(1)</m:t>
+        </m:r>
+      </m:oMath>
+    </w:p>
+    <w:p>
+      <w:pPr>
+        <w:bidi w:val="0"/>
+        <w:ind w:left="720"/>
+        <w:rPr>
+          <w:sz w:val="36"/>
+          <w:szCs w:val="36"/>
+          <w:u w:val="single"/>
+        </w:rPr>
+      </w:pPr>
+    </w:p>
+    <w:p>
+      <w:pPr>
+        <w:bidi w:val="0"/>
+        <w:rPr>
+          <w:sz w:val="36"/>
+          <w:szCs w:val="36"/>
+          <w:lang w:bidi="ar-EG"/>
+        </w:rPr>
+      </w:pPr>
+      <w:bookmarkStart w:id="0" w:name="_Hlk103639326"/>
+      <w:proofErr w:type="spellStart"/>
+      <w:r>
+        <w:rPr>
+          <w:b/>
+          <w:bCs/>
+          <w:sz w:val="36"/>
+          <w:szCs w:val="36"/>
+          <w:u w:val="single"/>
+          <w:lang w:bidi="ar-EG"/>
+        </w:rPr>
+        <w:lastRenderedPageBreak/>
+        <w:t>getDistance</w:t>
+      </w:r>
+      <w:r>
+        <w:rPr>
+          <w:b/>
+          <w:bCs/>
+          <w:sz w:val="36"/>
+          <w:szCs w:val="36"/>
+          <w:u w:val="single"/>
+          <w:lang w:bidi="ar-EG"/>
+        </w:rPr>
+        <w:t>Class</w:t>
+      </w:r>
+      <w:proofErr w:type="spellEnd"/>
+    </w:p>
+    <w:bookmarkEnd w:id="0"/>
+    <w:p>
+      <w:pPr>
+        <w:pStyle w:val="ListParagraph"/>
+        <w:numPr>
+          <w:ilvl w:val="0"/>
+          <w:numId w:val="3"/>
+        </w:numPr>
+        <w:bidi w:val="0"/>
+        <w:rPr>
+          <w:sz w:val="36"/>
+          <w:szCs w:val="36"/>
+          <w:u w:val="single"/>
+          <w:lang w:bidi="ar-EG"/>
+        </w:rPr>
+      </w:pPr>
+      <w:proofErr w:type="spellStart"/>
+      <w:proofErr w:type="gramStart"/>
+      <w:r>
+        <w:rPr>
+          <w:sz w:val="36"/>
+          <w:szCs w:val="36"/>
+          <w:u w:val="single"/>
+          <w:lang w:bidi="ar-EG"/>
+        </w:rPr>
+        <w:t>getEculideanDistance</w:t>
+      </w:r>
+      <w:proofErr w:type="spellEnd"/>
+      <w:r>
+        <w:rPr>
+          <w:sz w:val="36"/>
+          <w:szCs w:val="36"/>
+          <w:u w:val="single"/>
+          <w:lang w:bidi="ar-EG"/>
+        </w:rPr>
+        <w:t>(</w:t>
+      </w:r>
+      <w:proofErr w:type="gramEnd"/>
+      <w:r>
+        <w:rPr>
+          <w:sz w:val="36"/>
+          <w:szCs w:val="36"/>
+          <w:u w:val="single"/>
+          <w:lang w:bidi="ar-EG"/>
+        </w:rPr>
+        <w:t>) function</w:t>
+      </w:r>
+      <w:r>
+        <w:rPr>
+          <w:sz w:val="36"/>
+          <w:szCs w:val="36"/>
+          <w:u w:val="single"/>
+          <w:lang w:bidi="ar-EG"/>
+        </w:rPr>
+        <w:t>:</w:t>
+      </w:r>
+    </w:p>
+    <w:p>
+      <w:pPr>
+        <w:bidi w:val="0"/>
+        <w:ind w:left="720"/>
+        <w:rPr>
+          <w:sz w:val="34"/>
+          <w:szCs w:val="34"/>
+          <w:lang w:bidi="ar-EG"/>
+        </w:rPr>
+      </w:pPr>
+      <w:r>
+        <w:rPr>
+          <w:sz w:val="34"/>
+          <w:szCs w:val="34"/>
+          <w:lang w:bidi="ar-EG"/>
+        </w:rPr>
+        <w:t>parameters: “</w:t>
+      </w:r>
+      <w:proofErr w:type="spellStart"/>
+      <w:r>
+        <w:rPr>
+          <w:sz w:val="34"/>
+          <w:szCs w:val="34"/>
+          <w:lang w:bidi="ar-EG"/>
+        </w:rPr>
+        <w:t>src</w:t>
+      </w:r>
+      <w:proofErr w:type="spellEnd"/>
+      <w:r>
+        <w:rPr>
+          <w:sz w:val="34"/>
+          <w:szCs w:val="34"/>
+          <w:lang w:bidi="ar-EG"/>
+        </w:rPr>
+        <w:t>” &amp; “</w:t>
+      </w:r>
+      <w:proofErr w:type="spellStart"/>
+      <w:r>
+        <w:rPr>
+          <w:sz w:val="34"/>
+          <w:szCs w:val="34"/>
+          <w:lang w:bidi="ar-EG"/>
+        </w:rPr>
+        <w:t>dst</w:t>
+      </w:r>
+      <w:proofErr w:type="spellEnd"/>
+      <w:r>
+        <w:rPr>
+          <w:sz w:val="34"/>
+          <w:szCs w:val="34"/>
+          <w:lang w:bidi="ar-EG"/>
+        </w:rPr>
+        <w:t>” of type “Vertex” Class which carries the vertex and its parent</w:t>
+      </w:r>
+    </w:p>
+    <w:p>
+      <w:pPr>
+        <w:bidi w:val="0"/>
+        <w:ind w:left="720"/>
+        <w:rPr>
+          <w:sz w:val="34"/>
+          <w:szCs w:val="34"/>
+          <w:lang w:bidi="ar-EG"/>
+        </w:rPr>
+      </w:pPr>
+      <w:r>
+        <w:rPr>
+          <w:sz w:val="34"/>
+          <w:szCs w:val="34"/>
+          <w:lang w:bidi="ar-EG"/>
+        </w:rPr>
+        <w:t>body: the vertices of “</w:t>
+      </w:r>
+      <w:proofErr w:type="spellStart"/>
+      <w:r>
+        <w:rPr>
+          <w:sz w:val="34"/>
+          <w:szCs w:val="34"/>
+          <w:lang w:bidi="ar-EG"/>
+        </w:rPr>
+        <w:t>src</w:t>
+      </w:r>
+      <w:proofErr w:type="spellEnd"/>
+      <w:r>
+        <w:rPr>
+          <w:sz w:val="34"/>
+          <w:szCs w:val="34"/>
+          <w:lang w:bidi="ar-EG"/>
+        </w:rPr>
+        <w:t>” and “</w:t>
+      </w:r>
+      <w:proofErr w:type="spellStart"/>
+      <w:r>
+        <w:rPr>
+          <w:sz w:val="34"/>
+          <w:szCs w:val="34"/>
+          <w:lang w:bidi="ar-EG"/>
+        </w:rPr>
+        <w:t>dst</w:t>
+      </w:r>
+      <w:proofErr w:type="spellEnd"/>
+      <w:r>
+        <w:rPr>
+          <w:sz w:val="34"/>
+          <w:szCs w:val="34"/>
+          <w:lang w:bidi="ar-EG"/>
+        </w:rPr>
+        <w:t xml:space="preserve">” are decoded using </w:t>
+      </w:r>
+      <w:proofErr w:type="spellStart"/>
+      <w:proofErr w:type="gramStart"/>
+      <w:r>
+        <w:rPr>
+          <w:sz w:val="34"/>
+          <w:szCs w:val="34"/>
+          <w:lang w:bidi="ar-EG"/>
+        </w:rPr>
+        <w:t>decodeColors</w:t>
+      </w:r>
+      <w:proofErr w:type="spellEnd"/>
+      <w:r>
+        <w:rPr>
+          <w:sz w:val="34"/>
+          <w:szCs w:val="34"/>
+          <w:lang w:bidi="ar-EG"/>
+        </w:rPr>
+        <w:t>(</w:t>
+      </w:r>
+      <w:proofErr w:type="gramEnd"/>
+      <w:r>
+        <w:rPr>
+          <w:sz w:val="34"/>
+          <w:szCs w:val="34"/>
+          <w:lang w:bidi="ar-EG"/>
+        </w:rPr>
+        <w:t xml:space="preserve">) function to use red, blue and green separately and calculate the </w:t>
+      </w:r>
+      <w:proofErr w:type="spellStart"/>
+      <w:r>
+        <w:rPr>
+          <w:sz w:val="34"/>
+          <w:szCs w:val="34"/>
+          <w:lang w:bidi="ar-EG"/>
+        </w:rPr>
+        <w:t>Eculidean</w:t>
+      </w:r>
+      <w:proofErr w:type="spellEnd"/>
+      <w:r>
+        <w:rPr>
+          <w:sz w:val="34"/>
+          <w:szCs w:val="34"/>
+          <w:lang w:bidi="ar-EG"/>
+        </w:rPr>
+        <w:t xml:space="preserve"> distance between “</w:t>
+      </w:r>
+      <w:proofErr w:type="spellStart"/>
+      <w:r>
+        <w:rPr>
+          <w:sz w:val="34"/>
+          <w:szCs w:val="34"/>
+          <w:lang w:bidi="ar-EG"/>
+        </w:rPr>
+        <w:t>src</w:t>
+      </w:r>
+      <w:proofErr w:type="spellEnd"/>
+      <w:r>
+        <w:rPr>
+          <w:sz w:val="34"/>
+          <w:szCs w:val="34"/>
+          <w:lang w:bidi="ar-EG"/>
+        </w:rPr>
+        <w:t>” and “</w:t>
+      </w:r>
+      <w:proofErr w:type="spellStart"/>
+      <w:r>
+        <w:rPr>
+          <w:sz w:val="34"/>
+          <w:szCs w:val="34"/>
+          <w:lang w:bidi="ar-EG"/>
+        </w:rPr>
+        <w:t>dst</w:t>
+      </w:r>
+      <w:proofErr w:type="spellEnd"/>
+      <w:r>
+        <w:rPr>
+          <w:sz w:val="34"/>
+          <w:szCs w:val="34"/>
+          <w:lang w:bidi="ar-EG"/>
+        </w:rPr>
+        <w:t xml:space="preserve">” and return “res” variable storing this </w:t>
+      </w:r>
+      <w:proofErr w:type="spellStart"/>
+      <w:r>
+        <w:rPr>
+          <w:sz w:val="34"/>
+          <w:szCs w:val="34"/>
+          <w:lang w:bidi="ar-EG"/>
+        </w:rPr>
+        <w:t>Ecuildean</w:t>
+      </w:r>
+      <w:proofErr w:type="spellEnd"/>
+      <w:r>
+        <w:rPr>
+          <w:sz w:val="34"/>
+          <w:szCs w:val="34"/>
+          <w:lang w:bidi="ar-EG"/>
+        </w:rPr>
+        <w:t xml:space="preserve"> distance.</w:t>
+      </w:r>
+    </w:p>
+    <w:p>
+      <w:pPr>
+        <w:bidi w:val="0"/>
+        <w:ind w:left="720"/>
+        <w:rPr>
+          <w:sz w:val="34"/>
+          <w:szCs w:val="34"/>
+        </w:rPr>
+      </w:pPr>
+      <w:r>
+        <w:rPr>
+          <w:sz w:val="34"/>
+          <w:szCs w:val="34"/>
+        </w:rPr>
+        <w:t xml:space="preserve">Function’s Order: </w:t>
+      </w:r>
+      <m:oMath>
+        <m:r>
+          <w:rPr>
+            <w:rFonts w:ascii="Cambria Math" w:hAnsi="Cambria Math"/>
+            <w:sz w:val="34"/>
+            <w:szCs w:val="34"/>
+          </w:rPr>
+          <m:t>θ(1)</m:t>
+        </m:r>
+      </m:oMath>
+    </w:p>
+    <w:p>
+      <w:pPr>
+        <w:bidi w:val="0"/>
+        <w:rPr>
+          <w:sz w:val="36"/>
+          <w:szCs w:val="36"/>
+          <w:lang w:bidi="ar-EG"/>
+        </w:rPr>
+      </w:pPr>
+      <w:proofErr w:type="spellStart"/>
+      <w:r>
+        <w:rPr>
+          <w:b/>
+          <w:bCs/>
+          <w:sz w:val="36"/>
+          <w:szCs w:val="36"/>
+          <w:u w:val="single"/>
+          <w:lang w:bidi="ar-EG"/>
+        </w:rPr>
+        <w:t>Clustering</w:t>
+      </w:r>
+      <w:r>
+        <w:rPr>
+          <w:b/>
+          <w:bCs/>
+          <w:sz w:val="36"/>
+          <w:szCs w:val="36"/>
+          <w:u w:val="single"/>
+          <w:lang w:bidi="ar-EG"/>
+        </w:rPr>
+        <w:t>Class</w:t>
+      </w:r>
+      <w:proofErr w:type="spellEnd"/>
+    </w:p>
+    <w:p>
+      <w:pPr>
+        <w:pStyle w:val="ListParagraph"/>
+        <w:numPr>
+          <w:ilvl w:val="0"/>
+          <w:numId w:val="4"/>
+        </w:numPr>
+        <w:bidi w:val="0"/>
+        <w:rPr>
+          <w:sz w:val="36"/>
+          <w:szCs w:val="36"/>
+          <w:u w:val="single"/>
+          <w:lang w:bidi="ar-EG"/>
+        </w:rPr>
+      </w:pPr>
+      <w:proofErr w:type="spellStart"/>
+      <w:proofErr w:type="gramStart"/>
+      <w:r>
+        <w:rPr>
+          <w:sz w:val="36"/>
+          <w:szCs w:val="36"/>
+          <w:u w:val="single"/>
+          <w:lang w:bidi="ar-EG"/>
+        </w:rPr>
+        <w:t>generatePalette</w:t>
+      </w:r>
+      <w:proofErr w:type="spellEnd"/>
+      <w:r>
+        <w:rPr>
+          <w:sz w:val="36"/>
+          <w:szCs w:val="36"/>
+          <w:u w:val="single"/>
+          <w:lang w:bidi="ar-EG"/>
+        </w:rPr>
+        <w:t>(</w:t>
+      </w:r>
+      <w:proofErr w:type="gramEnd"/>
+      <w:r>
+        <w:rPr>
+          <w:sz w:val="36"/>
+          <w:szCs w:val="36"/>
+          <w:u w:val="single"/>
+          <w:lang w:bidi="ar-EG"/>
+        </w:rPr>
+        <w:t>) function:</w:t>
+      </w:r>
+    </w:p>
+    <w:p>
+      <w:pPr>
+        <w:pStyle w:val="ListParagraph"/>
+        <w:bidi w:val="0"/>
+        <w:rPr>
+          <w:sz w:val="34"/>
+          <w:szCs w:val="34"/>
+          <w:lang w:bidi="ar-EG"/>
+        </w:rPr>
+      </w:pPr>
+      <w:r>
+        <w:rPr>
+          <w:sz w:val="34"/>
+          <w:szCs w:val="34"/>
+          <w:lang w:bidi="ar-EG"/>
+        </w:rPr>
+        <w:t>parameters: “dis” List of integers, “</w:t>
+      </w:r>
+      <w:proofErr w:type="spellStart"/>
+      <w:r>
+        <w:rPr>
+          <w:sz w:val="34"/>
+          <w:szCs w:val="34"/>
+          <w:lang w:bidi="ar-EG"/>
+        </w:rPr>
+        <w:t>mst</w:t>
+      </w:r>
+      <w:proofErr w:type="spellEnd"/>
+      <w:r>
+        <w:rPr>
+          <w:sz w:val="34"/>
+          <w:szCs w:val="34"/>
+          <w:lang w:bidi="ar-EG"/>
+        </w:rPr>
+        <w:t>” List of edges that exist in the Minimum Spanning Tree and integer “k”</w:t>
+      </w:r>
+    </w:p>
+    <w:p>
+      <w:pPr>
+        <w:pStyle w:val="ListParagraph"/>
+        <w:numPr>
+          <w:ilvl w:val="0"/>
+          <w:numId w:val="4"/>
+        </w:numPr>
+        <w:bidi w:val="0"/>
+        <w:rPr>
+          <w:sz w:val="36"/>
+          <w:szCs w:val="36"/>
+          <w:u w:val="single"/>
+          <w:lang w:bidi="ar-EG"/>
+        </w:rPr>
+      </w:pPr>
+      <w:proofErr w:type="spellStart"/>
+      <w:proofErr w:type="gramStart"/>
+      <w:r>
+        <w:rPr>
+          <w:sz w:val="36"/>
+          <w:szCs w:val="36"/>
+          <w:u w:val="single"/>
+          <w:lang w:bidi="ar-EG"/>
+        </w:rPr>
+        <w:t>getMaxEdge</w:t>
+      </w:r>
+      <w:proofErr w:type="spellEnd"/>
+      <w:r>
+        <w:rPr>
+          <w:sz w:val="36"/>
+          <w:szCs w:val="36"/>
+          <w:u w:val="single"/>
+          <w:lang w:bidi="ar-EG"/>
+        </w:rPr>
+        <w:t>(</w:t>
+      </w:r>
+      <w:proofErr w:type="gramEnd"/>
+      <w:r>
+        <w:rPr>
+          <w:sz w:val="36"/>
+          <w:szCs w:val="36"/>
+          <w:u w:val="single"/>
+          <w:lang w:bidi="ar-EG"/>
+        </w:rPr>
+        <w:t>) function:</w:t>
+      </w:r>
+    </w:p>
+    <w:p>
+      <w:pPr>
+        <w:bidi w:val="0"/>
+        <w:ind w:left="720"/>
+        <w:rPr>
+          <w:sz w:val="34"/>
+          <w:szCs w:val="34"/>
+          <w:lang w:bidi="ar-EG"/>
+        </w:rPr>
+      </w:pPr>
+      <w:r>
+        <w:rPr>
+          <w:sz w:val="34"/>
+          <w:szCs w:val="34"/>
+          <w:lang w:bidi="ar-EG"/>
+        </w:rPr>
+        <w:t xml:space="preserve">parameters: </w:t>
+      </w:r>
+      <w:r>
+        <w:rPr>
+          <w:sz w:val="34"/>
+          <w:szCs w:val="34"/>
+          <w:lang w:bidi="ar-EG"/>
+        </w:rPr>
+        <w:t>“</w:t>
+      </w:r>
+      <w:proofErr w:type="spellStart"/>
+      <w:r>
+        <w:rPr>
+          <w:sz w:val="34"/>
+          <w:szCs w:val="34"/>
+          <w:lang w:bidi="ar-EG"/>
+        </w:rPr>
+        <w:t>mst</w:t>
+      </w:r>
+      <w:proofErr w:type="spellEnd"/>
+      <w:r>
+        <w:rPr>
+          <w:sz w:val="34"/>
+          <w:szCs w:val="34"/>
+          <w:lang w:bidi="ar-EG"/>
+        </w:rPr>
+        <w:t>” List of edges that exist in the Minimum Spanning Tree</w:t>
+      </w:r>
+    </w:p>
+    <w:p>
+      <w:pPr>
+        <w:bidi w:val="0"/>
+        <w:ind w:left="720"/>
+        <w:rPr>
+          <w:sz w:val="34"/>
+          <w:szCs w:val="34"/>
+          <w:lang w:bidi="ar-EG"/>
+        </w:rPr>
+      </w:pPr>
+      <w:r>
+        <w:rPr>
+          <w:sz w:val="34"/>
+          <w:szCs w:val="34"/>
+          <w:lang w:bidi="ar-EG"/>
+        </w:rPr>
+        <w:t>body: Firstly, “</w:t>
+      </w:r>
+      <w:proofErr w:type="spellStart"/>
+      <w:r>
+        <w:rPr>
+          <w:sz w:val="34"/>
+          <w:szCs w:val="34"/>
+          <w:lang w:bidi="ar-EG"/>
+        </w:rPr>
+        <w:t>ind</w:t>
+      </w:r>
+      <w:proofErr w:type="spellEnd"/>
+      <w:r>
+        <w:rPr>
+          <w:sz w:val="34"/>
+          <w:szCs w:val="34"/>
+          <w:lang w:bidi="ar-EG"/>
+        </w:rPr>
+        <w:t xml:space="preserve">” &amp; “max” variables </w:t>
+      </w:r>
+      <w:r>
+        <w:rPr>
+          <w:sz w:val="34"/>
+          <w:szCs w:val="34"/>
+          <w:lang w:bidi="ar-EG"/>
+        </w:rPr>
+        <w:t xml:space="preserve">are set </w:t>
+      </w:r>
+      <w:r>
+        <w:rPr>
+          <w:sz w:val="34"/>
+          <w:szCs w:val="34"/>
+          <w:lang w:bidi="ar-EG"/>
+        </w:rPr>
+        <w:t xml:space="preserve">to 0. Then, </w:t>
+      </w:r>
+      <w:r>
+        <w:rPr>
+          <w:sz w:val="34"/>
+          <w:szCs w:val="34"/>
+          <w:lang w:bidi="ar-EG"/>
+        </w:rPr>
+        <w:t>a for loop is entered to pass on each element in “</w:t>
+      </w:r>
+      <w:proofErr w:type="spellStart"/>
+      <w:r>
+        <w:rPr>
+          <w:sz w:val="34"/>
+          <w:szCs w:val="34"/>
+          <w:lang w:bidi="ar-EG"/>
+        </w:rPr>
+        <w:t>mst</w:t>
+      </w:r>
+      <w:proofErr w:type="spellEnd"/>
+      <w:r>
+        <w:rPr>
+          <w:sz w:val="34"/>
+          <w:szCs w:val="34"/>
+          <w:lang w:bidi="ar-EG"/>
+        </w:rPr>
+        <w:t>” list. If the weight of the current element is greater than the max, the max is set to this weight and “</w:t>
+      </w:r>
+      <w:proofErr w:type="spellStart"/>
+      <w:r>
+        <w:rPr>
+          <w:sz w:val="34"/>
+          <w:szCs w:val="34"/>
+          <w:lang w:bidi="ar-EG"/>
+        </w:rPr>
+        <w:t>ind</w:t>
+      </w:r>
+      <w:proofErr w:type="spellEnd"/>
+      <w:r>
+        <w:rPr>
+          <w:sz w:val="34"/>
+          <w:szCs w:val="34"/>
+          <w:lang w:bidi="ar-EG"/>
+        </w:rPr>
+        <w:t>” is set to the index of the current element. After finishing the loop, “</w:t>
+      </w:r>
+      <w:proofErr w:type="spellStart"/>
+      <w:r>
+        <w:rPr>
+          <w:sz w:val="34"/>
+          <w:szCs w:val="34"/>
+          <w:lang w:bidi="ar-EG"/>
+        </w:rPr>
+        <w:t>ind</w:t>
+      </w:r>
+      <w:proofErr w:type="spellEnd"/>
+      <w:r>
+        <w:rPr>
+          <w:sz w:val="34"/>
+          <w:szCs w:val="34"/>
+          <w:lang w:bidi="ar-EG"/>
+        </w:rPr>
+        <w:t>” is returned.</w:t>
+      </w:r>
+    </w:p>
+    <w:p>
+      <w:pPr>
+        <w:bidi w:val="0"/>
+        <w:ind w:left="720"/>
+        <w:rPr>
+          <w:sz w:val="34"/>
+          <w:szCs w:val="34"/>
+          <w:lang w:bidi="ar-EG"/>
+        </w:rPr>
+      </w:pPr>
+      <w:r>
+        <w:rPr>
+          <w:sz w:val="34"/>
+          <w:szCs w:val="34"/>
+          <w:lang w:bidi="ar-EG"/>
+        </w:rPr>
+        <w:t>Function’s Order: O (for loop) + O (the rest of function)</w:t>
+      </w:r>
+    </w:p>
+    <w:p>
+      <w:pPr>
+        <w:bidi w:val="0"/>
+        <w:ind w:left="720"/>
+        <w:rPr>
+          <w:sz w:val="34"/>
+          <w:szCs w:val="34"/>
+          <w:lang w:bidi="ar-EG"/>
+        </w:rPr>
+      </w:pPr>
+      <w:r>
+        <w:rPr>
+          <w:sz w:val="34"/>
+          <w:szCs w:val="34"/>
+          <w:lang w:bidi="ar-EG"/>
+        </w:rPr>
+        <w:lastRenderedPageBreak/>
+        <w:t>Let N=</w:t>
+      </w:r>
+      <w:proofErr w:type="spellStart"/>
+      <w:r>
+        <w:rPr>
+          <w:sz w:val="34"/>
+          <w:szCs w:val="34"/>
+          <w:lang w:bidi="ar-EG"/>
+        </w:rPr>
+        <w:t>mst.Count</w:t>
+      </w:r>
+      <w:proofErr w:type="spellEnd"/>
+    </w:p>
+    <w:p>
+      <w:pPr>
+        <w:bidi w:val="0"/>
+        <w:ind w:left="720"/>
+        <w:rPr>
+          <w:rFonts w:eastAsiaTheme="minorEastAsia"/>
+          <w:sz w:val="34"/>
+          <w:szCs w:val="34"/>
+          <w:lang w:bidi="ar-EG"/>
+        </w:rPr>
+      </w:pPr>
+      <w:r>
+        <w:rPr>
+          <w:sz w:val="34"/>
+          <w:szCs w:val="34"/>
+          <w:lang w:bidi="ar-EG"/>
+        </w:rPr>
+        <w:t xml:space="preserve">Order of for loop: # times * loop body= </w:t>
+      </w:r>
+      <w:r>
+        <w:rPr>
+          <w:sz w:val="34"/>
+          <w:szCs w:val="34"/>
+          <w:lang w:bidi="ar-EG"/>
+        </w:rPr>
+        <w:t>N</w:t>
+      </w:r>
+      <w:r>
+        <w:rPr>
+          <w:sz w:val="34"/>
+          <w:szCs w:val="34"/>
+          <w:lang w:bidi="ar-EG"/>
+        </w:rPr>
+        <w:t xml:space="preserve"> * 1 = </w:t>
+      </w:r>
+      <m:oMath>
+        <m:r>
+          <w:rPr>
+            <w:rFonts w:ascii="Cambria Math" w:hAnsi="Cambria Math"/>
+            <w:sz w:val="34"/>
+            <w:szCs w:val="34"/>
+            <w:lang w:bidi="ar-EG"/>
+          </w:rPr>
+          <m:t>θ(</m:t>
         </m:r>
         <m:r>
           <w:rPr>
             <w:rFonts w:ascii="Cambria Math" w:hAnsi="Cambria Math"/>
-            <w:sz w:val="32"/>
-            <w:szCs w:val="32"/>
+            <w:sz w:val="34"/>
+            <w:szCs w:val="34"/>
+            <w:lang w:bidi="ar-EG"/>
           </w:rPr>
-          <m:t>(1)</m:t>
+          <m:t>N</m:t>
+        </m:r>
+        <m:r>
+          <w:rPr>
+            <w:rFonts w:ascii="Cambria Math" w:hAnsi="Cambria Math"/>
+            <w:sz w:val="34"/>
+            <w:szCs w:val="34"/>
+            <w:lang w:bidi="ar-EG"/>
+          </w:rPr>
+          <m:t>)</m:t>
         </m:r>
       </m:oMath>
     </w:p>
     <w:p>
       <w:pPr>
         <w:bidi w:val="0"/>
+        <w:ind w:left="720"/>
+        <w:rPr>
+          <w:rFonts w:ascii="Cambria Math" w:eastAsiaTheme="minorEastAsia" w:hAnsi="Cambria Math"/>
+          <w:i/>
+          <w:sz w:val="34"/>
+          <w:szCs w:val="34"/>
+          <w:lang w:bidi="ar-EG"/>
+        </w:rPr>
+      </w:pPr>
+      <w:r>
         <w:rPr>
           <w:rFonts w:eastAsiaTheme="minorEastAsia"/>
-          <w:sz w:val="32"/>
-          <w:szCs w:val="32"/>
-          <w:u w:val="single"/>
-        </w:rPr>
-      </w:pPr>
+          <w:sz w:val="34"/>
+          <w:szCs w:val="34"/>
+          <w:lang w:bidi="ar-EG"/>
+        </w:rPr>
+        <w:t>Order of the rest=</w:t>
+      </w:r>
+      <w:r>
+        <w:rPr>
+          <w:rFonts w:ascii="Cambria Math" w:hAnsi="Cambria Math"/>
+          <w:i/>
+          <w:sz w:val="34"/>
+          <w:szCs w:val="34"/>
+          <w:lang w:bidi="ar-EG"/>
+        </w:rPr>
+        <w:t xml:space="preserve"> </w:t>
+      </w:r>
+      <m:oMath>
+        <m:r>
+          <w:rPr>
+            <w:rFonts w:ascii="Cambria Math" w:hAnsi="Cambria Math"/>
+            <w:sz w:val="34"/>
+            <w:szCs w:val="34"/>
+            <w:lang w:bidi="ar-EG"/>
+          </w:rPr>
+          <m:t>θ(</m:t>
+        </m:r>
+        <m:r>
+          <w:rPr>
+            <w:rFonts w:ascii="Cambria Math" w:hAnsi="Cambria Math"/>
+            <w:sz w:val="34"/>
+            <w:szCs w:val="34"/>
+            <w:lang w:bidi="ar-EG"/>
+          </w:rPr>
+          <m:t>1</m:t>
+        </m:r>
+        <m:r>
+          <w:rPr>
+            <w:rFonts w:ascii="Cambria Math" w:hAnsi="Cambria Math"/>
+            <w:sz w:val="34"/>
+            <w:szCs w:val="34"/>
+            <w:lang w:bidi="ar-EG"/>
+          </w:rPr>
+          <m:t>)</m:t>
+        </m:r>
+      </m:oMath>
+    </w:p>
+    <w:p>
+      <w:pPr>
+        <w:bidi w:val="0"/>
+        <w:ind w:left="720"/>
+        <w:rPr>
+          <w:iCs/>
+          <w:sz w:val="34"/>
+          <w:szCs w:val="34"/>
+          <w:lang w:bidi="ar-EG"/>
+        </w:rPr>
+      </w:pPr>
+      <m:oMath>
+        <m:r>
+          <w:rPr>
+            <w:rFonts w:ascii="Cambria Math" w:hAnsi="Cambria Math"/>
+            <w:sz w:val="34"/>
+            <w:szCs w:val="34"/>
+            <w:lang w:bidi="ar-EG"/>
+          </w:rPr>
+          <m:t>∴</m:t>
+        </m:r>
+      </m:oMath>
       <w:r>
         <w:rPr>
           <w:rFonts w:eastAsiaTheme="minorEastAsia"/>
-          <w:sz w:val="32"/>
-          <w:szCs w:val="32"/>
-          <w:u w:val="single"/>
-        </w:rPr>
-        <w:t>BuildingMST() function:</w:t>
-      </w:r>
-    </w:p>
-    <w:p>
-      <w:pPr>
-        <w:bidi w:val="0"/>
-        <w:rPr>
-          <w:sz w:val="36"/>
-          <w:szCs w:val="36"/>
-          <w:u w:val="single"/>
-        </w:rPr>
-      </w:pPr>
-    </w:p>
-    <w:p>
-      <w:pPr>
-        <w:bidi w:val="0"/>
-        <w:rPr>
-          <w:sz w:val="40"/>
-          <w:szCs w:val="40"/>
-        </w:rPr>
-      </w:pPr>
-    </w:p>
-    <w:p>
-      <w:pPr>
-        <w:bidi w:val="0"/>
-        <w:rPr>
-          <w:sz w:val="32"/>
-          <w:szCs w:val="32"/>
-        </w:rPr>
-      </w:pPr>
-    </w:p>
-    <w:p>
-      <w:pPr>
-        <w:bidi w:val="0"/>
-        <w:jc w:val="center"/>
-      </w:pPr>
+          <w:iCs/>
+          <w:sz w:val="34"/>
+          <w:szCs w:val="34"/>
+          <w:lang w:bidi="ar-EG"/>
+        </w:rPr>
+        <w:t>Function’s Order=</w:t>
+      </w:r>
+      <m:oMath>
+        <m:r>
+          <w:rPr>
+            <w:rFonts w:ascii="Cambria Math" w:hAnsi="Cambria Math"/>
+            <w:sz w:val="34"/>
+            <w:szCs w:val="34"/>
+            <w:lang w:bidi="ar-EG"/>
+          </w:rPr>
+          <m:t>θ</m:t>
+        </m:r>
+        <m:d>
+          <m:dPr>
+            <m:ctrlPr>
+              <w:rPr>
+                <w:rFonts w:ascii="Cambria Math" w:hAnsi="Cambria Math"/>
+                <w:i/>
+                <w:sz w:val="34"/>
+                <w:szCs w:val="34"/>
+                <w:lang w:bidi="ar-EG"/>
+              </w:rPr>
+            </m:ctrlPr>
+          </m:dPr>
+          <m:e>
+            <m:r>
+              <w:rPr>
+                <w:rFonts w:ascii="Cambria Math" w:hAnsi="Cambria Math"/>
+                <w:sz w:val="34"/>
+                <w:szCs w:val="34"/>
+                <w:lang w:bidi="ar-EG"/>
+              </w:rPr>
+              <m:t>N</m:t>
+            </m:r>
+          </m:e>
+        </m:d>
+        <m:r>
+          <w:rPr>
+            <w:rFonts w:ascii="Cambria Math" w:hAnsi="Cambria Math"/>
+            <w:sz w:val="34"/>
+            <w:szCs w:val="34"/>
+            <w:lang w:bidi="ar-EG"/>
+          </w:rPr>
+          <m:t>+</m:t>
+        </m:r>
+        <m:r>
+          <w:rPr>
+            <w:rFonts w:ascii="Cambria Math" w:hAnsi="Cambria Math"/>
+            <w:sz w:val="34"/>
+            <w:szCs w:val="34"/>
+            <w:lang w:bidi="ar-EG"/>
+          </w:rPr>
+          <m:t>θ</m:t>
+        </m:r>
+        <m:d>
+          <m:dPr>
+            <m:ctrlPr>
+              <w:rPr>
+                <w:rFonts w:ascii="Cambria Math" w:hAnsi="Cambria Math"/>
+                <w:i/>
+                <w:sz w:val="34"/>
+                <w:szCs w:val="34"/>
+                <w:lang w:bidi="ar-EG"/>
+              </w:rPr>
+            </m:ctrlPr>
+          </m:dPr>
+          <m:e>
+            <m:r>
+              <w:rPr>
+                <w:rFonts w:ascii="Cambria Math" w:hAnsi="Cambria Math"/>
+                <w:sz w:val="34"/>
+                <w:szCs w:val="34"/>
+                <w:lang w:bidi="ar-EG"/>
+              </w:rPr>
+              <m:t>1</m:t>
+            </m:r>
+          </m:e>
+        </m:d>
+        <m:r>
+          <w:rPr>
+            <w:rFonts w:ascii="Cambria Math" w:hAnsi="Cambria Math"/>
+            <w:sz w:val="34"/>
+            <w:szCs w:val="34"/>
+            <w:lang w:bidi="ar-EG"/>
+          </w:rPr>
+          <m:t>=</m:t>
+        </m:r>
+        <m:r>
+          <w:rPr>
+            <w:rFonts w:ascii="Cambria Math" w:hAnsi="Cambria Math"/>
+            <w:sz w:val="34"/>
+            <w:szCs w:val="34"/>
+            <w:lang w:bidi="ar-EG"/>
+          </w:rPr>
+          <m:t>θ</m:t>
+        </m:r>
+        <m:d>
+          <m:dPr>
+            <m:ctrlPr>
+              <w:rPr>
+                <w:rFonts w:ascii="Cambria Math" w:hAnsi="Cambria Math"/>
+                <w:i/>
+                <w:sz w:val="34"/>
+                <w:szCs w:val="34"/>
+                <w:lang w:bidi="ar-EG"/>
+              </w:rPr>
+            </m:ctrlPr>
+          </m:dPr>
+          <m:e>
+            <m:r>
+              <w:rPr>
+                <w:rFonts w:ascii="Cambria Math" w:hAnsi="Cambria Math"/>
+                <w:sz w:val="34"/>
+                <w:szCs w:val="34"/>
+                <w:lang w:bidi="ar-EG"/>
+              </w:rPr>
+              <m:t>N</m:t>
+            </m:r>
+          </m:e>
+        </m:d>
+      </m:oMath>
+    </w:p>
+    <w:p>
+      <w:pPr>
+        <w:pStyle w:val="ListParagraph"/>
+        <w:numPr>
+          <w:ilvl w:val="0"/>
+          <w:numId w:val="4"/>
+        </w:numPr>
+        <w:bidi w:val="0"/>
+        <w:rPr>
+          <w:sz w:val="36"/>
+          <w:szCs w:val="36"/>
+          <w:u w:val="single"/>
+          <w:lang w:bidi="ar-EG"/>
+        </w:rPr>
+      </w:pPr>
+      <w:proofErr w:type="spellStart"/>
+      <w:proofErr w:type="gramStart"/>
+      <w:r>
+        <w:rPr>
+          <w:sz w:val="36"/>
+          <w:szCs w:val="36"/>
+          <w:u w:val="single"/>
+          <w:lang w:bidi="ar-EG"/>
+        </w:rPr>
+        <w:t>removeEdge</w:t>
+      </w:r>
+      <w:proofErr w:type="spellEnd"/>
+      <w:r>
+        <w:rPr>
+          <w:sz w:val="36"/>
+          <w:szCs w:val="36"/>
+          <w:u w:val="single"/>
+          <w:lang w:bidi="ar-EG"/>
+        </w:rPr>
+        <w:t>(</w:t>
+      </w:r>
+      <w:proofErr w:type="gramEnd"/>
+      <w:r>
+        <w:rPr>
+          <w:sz w:val="36"/>
+          <w:szCs w:val="36"/>
+          <w:u w:val="single"/>
+          <w:lang w:bidi="ar-EG"/>
+        </w:rPr>
+        <w:t>) function:</w:t>
+      </w:r>
+    </w:p>
+    <w:p>
+      <w:pPr>
+        <w:bidi w:val="0"/>
+        <w:ind w:left="720"/>
+        <w:rPr>
+          <w:sz w:val="34"/>
+          <w:szCs w:val="34"/>
+          <w:lang w:bidi="ar-EG"/>
+        </w:rPr>
+      </w:pPr>
+      <w:r>
+        <w:rPr>
+          <w:sz w:val="34"/>
+          <w:szCs w:val="34"/>
+          <w:lang w:bidi="ar-EG"/>
+        </w:rPr>
+        <w:t>parameters:</w:t>
+      </w:r>
+      <w:r>
+        <w:rPr>
+          <w:sz w:val="34"/>
+          <w:szCs w:val="34"/>
+          <w:lang w:bidi="ar-EG"/>
+        </w:rPr>
+        <w:t xml:space="preserve"> </w:t>
+      </w:r>
+      <w:r>
+        <w:rPr>
+          <w:sz w:val="34"/>
+          <w:szCs w:val="34"/>
+          <w:lang w:bidi="ar-EG"/>
+        </w:rPr>
+        <w:t>Edge “e”</w:t>
+      </w:r>
+    </w:p>
+    <w:p>
+      <w:pPr>
+        <w:bidi w:val="0"/>
+        <w:ind w:left="720"/>
+        <w:rPr>
+          <w:sz w:val="34"/>
+          <w:szCs w:val="34"/>
+          <w:lang w:bidi="ar-EG"/>
+        </w:rPr>
+      </w:pPr>
+      <w:r>
+        <w:rPr>
+          <w:sz w:val="34"/>
+          <w:szCs w:val="34"/>
+          <w:lang w:bidi="ar-EG"/>
+        </w:rPr>
+        <w:t>body: Firstly, an object of “Edge” Class is instantiated named “e2”, so it carries the following attributes; source, destination and weight. The “</w:t>
+      </w:r>
+      <w:proofErr w:type="spellStart"/>
+      <w:r>
+        <w:rPr>
+          <w:sz w:val="34"/>
+          <w:szCs w:val="34"/>
+          <w:lang w:bidi="ar-EG"/>
+        </w:rPr>
+        <w:t>src</w:t>
+      </w:r>
+      <w:proofErr w:type="spellEnd"/>
+      <w:r>
+        <w:rPr>
+          <w:sz w:val="34"/>
+          <w:szCs w:val="34"/>
+          <w:lang w:bidi="ar-EG"/>
+        </w:rPr>
+        <w:t>” of “e2” is set to the “</w:t>
+      </w:r>
+      <w:proofErr w:type="spellStart"/>
+      <w:r>
+        <w:rPr>
+          <w:sz w:val="34"/>
+          <w:szCs w:val="34"/>
+          <w:lang w:bidi="ar-EG"/>
+        </w:rPr>
+        <w:t>src</w:t>
+      </w:r>
+      <w:proofErr w:type="spellEnd"/>
+      <w:r>
+        <w:rPr>
+          <w:sz w:val="34"/>
+          <w:szCs w:val="34"/>
+          <w:lang w:bidi="ar-EG"/>
+        </w:rPr>
+        <w:t>” of “e” and the same applies to “</w:t>
+      </w:r>
+      <w:proofErr w:type="spellStart"/>
+      <w:r>
+        <w:rPr>
+          <w:sz w:val="34"/>
+          <w:szCs w:val="34"/>
+          <w:lang w:bidi="ar-EG"/>
+        </w:rPr>
+        <w:t>dst</w:t>
+      </w:r>
+      <w:proofErr w:type="spellEnd"/>
+      <w:r>
+        <w:rPr>
+          <w:sz w:val="34"/>
+          <w:szCs w:val="34"/>
+          <w:lang w:bidi="ar-EG"/>
+        </w:rPr>
+        <w:t>”. Then, the Weight of “e2” is set to -1</w:t>
+      </w:r>
+      <w:r>
+        <w:rPr>
+          <w:sz w:val="34"/>
+          <w:szCs w:val="34"/>
+          <w:lang w:bidi="ar-EG"/>
+        </w:rPr>
+        <w:t xml:space="preserve"> because setting it to a negative value means removing it because “MST” Algorithm isn’t applied on negative edges. Finally, “e2” object is returned.</w:t>
+      </w:r>
+    </w:p>
+    <w:p>
+      <w:pPr>
+        <w:bidi w:val="0"/>
+        <w:ind w:left="720"/>
+        <w:rPr>
+          <w:sz w:val="34"/>
+          <w:szCs w:val="34"/>
+          <w:lang w:bidi="ar-EG"/>
+        </w:rPr>
+      </w:pPr>
+      <w:r>
+        <w:rPr>
+          <w:sz w:val="34"/>
+          <w:szCs w:val="34"/>
+          <w:lang w:bidi="ar-EG"/>
+        </w:rPr>
+        <w:t xml:space="preserve">Function’s Order: </w:t>
+      </w:r>
+      <m:oMath>
+        <m:r>
+          <w:rPr>
+            <w:rFonts w:ascii="Cambria Math" w:hAnsi="Cambria Math"/>
+            <w:sz w:val="34"/>
+            <w:szCs w:val="34"/>
+            <w:lang w:bidi="ar-EG"/>
+          </w:rPr>
+          <m:t>θ(1)</m:t>
+        </m:r>
+      </m:oMath>
+    </w:p>
+    <w:p>
+      <w:pPr>
+        <w:pStyle w:val="ListParagraph"/>
+        <w:numPr>
+          <w:ilvl w:val="0"/>
+          <w:numId w:val="4"/>
+        </w:numPr>
+        <w:bidi w:val="0"/>
+        <w:rPr>
+          <w:sz w:val="36"/>
+          <w:szCs w:val="36"/>
+          <w:u w:val="single"/>
+          <w:lang w:bidi="ar-EG"/>
+        </w:rPr>
+      </w:pPr>
+      <w:proofErr w:type="spellStart"/>
+      <w:proofErr w:type="gramStart"/>
+      <w:r>
+        <w:rPr>
+          <w:sz w:val="36"/>
+          <w:szCs w:val="36"/>
+          <w:u w:val="single"/>
+          <w:lang w:bidi="ar-EG"/>
+        </w:rPr>
+        <w:t>getClusters</w:t>
+      </w:r>
+      <w:proofErr w:type="spellEnd"/>
+      <w:r>
+        <w:rPr>
+          <w:sz w:val="36"/>
+          <w:szCs w:val="36"/>
+          <w:u w:val="single"/>
+          <w:lang w:bidi="ar-EG"/>
+        </w:rPr>
+        <w:t>(</w:t>
+      </w:r>
+      <w:proofErr w:type="gramEnd"/>
+      <w:r>
+        <w:rPr>
+          <w:sz w:val="36"/>
+          <w:szCs w:val="36"/>
+          <w:u w:val="single"/>
+          <w:lang w:bidi="ar-EG"/>
+        </w:rPr>
+        <w:t>) function:</w:t>
+      </w:r>
+    </w:p>
+    <w:p>
+      <w:pPr>
+        <w:bidi w:val="0"/>
+        <w:ind w:left="720"/>
+        <w:rPr>
+          <w:sz w:val="34"/>
+          <w:szCs w:val="34"/>
+          <w:lang w:bidi="ar-EG"/>
+        </w:rPr>
+      </w:pPr>
+      <w:r>
+        <w:rPr>
+          <w:sz w:val="34"/>
+          <w:szCs w:val="34"/>
+          <w:lang w:bidi="ar-EG"/>
+        </w:rPr>
+        <w:t>parameters: “</w:t>
+      </w:r>
+      <w:r>
+        <w:rPr>
+          <w:sz w:val="34"/>
+          <w:szCs w:val="34"/>
+          <w:lang w:bidi="ar-EG"/>
+        </w:rPr>
+        <w:t>v</w:t>
+      </w:r>
+      <w:r>
+        <w:rPr>
+          <w:sz w:val="34"/>
+          <w:szCs w:val="34"/>
+          <w:lang w:bidi="ar-EG"/>
+        </w:rPr>
+        <w:t>e</w:t>
+      </w:r>
+      <w:r>
+        <w:rPr>
+          <w:sz w:val="34"/>
+          <w:szCs w:val="34"/>
+          <w:lang w:bidi="ar-EG"/>
+        </w:rPr>
+        <w:t>rtices</w:t>
+      </w:r>
+      <w:r>
+        <w:rPr>
+          <w:sz w:val="34"/>
+          <w:szCs w:val="34"/>
+          <w:lang w:bidi="ar-EG"/>
+        </w:rPr>
+        <w:t>”</w:t>
+      </w:r>
+      <w:r>
+        <w:rPr>
+          <w:sz w:val="34"/>
+          <w:szCs w:val="34"/>
+          <w:lang w:bidi="ar-EG"/>
+        </w:rPr>
+        <w:t xml:space="preserve"> list of integers</w:t>
+      </w:r>
+      <w:r>
+        <w:rPr>
+          <w:sz w:val="34"/>
+          <w:szCs w:val="34"/>
+          <w:lang w:bidi="ar-EG"/>
+        </w:rPr>
+        <w:t xml:space="preserve"> and “</w:t>
+      </w:r>
+      <w:proofErr w:type="spellStart"/>
+      <w:r>
+        <w:rPr>
+          <w:sz w:val="34"/>
+          <w:szCs w:val="34"/>
+          <w:lang w:bidi="ar-EG"/>
+        </w:rPr>
+        <w:t>mst</w:t>
+      </w:r>
+      <w:proofErr w:type="spellEnd"/>
+      <w:r>
+        <w:rPr>
+          <w:sz w:val="34"/>
+          <w:szCs w:val="34"/>
+          <w:lang w:bidi="ar-EG"/>
+        </w:rPr>
+        <w:t>” list of edges</w:t>
+      </w:r>
+    </w:p>
+    <w:p>
+      <w:pPr>
+        <w:bidi w:val="0"/>
+        <w:ind w:left="720"/>
+        <w:rPr>
+          <w:sz w:val="34"/>
+          <w:szCs w:val="34"/>
+          <w:lang w:bidi="ar-EG"/>
+        </w:rPr>
+      </w:pPr>
+      <w:r>
+        <w:rPr>
+          <w:sz w:val="34"/>
+          <w:szCs w:val="34"/>
+          <w:lang w:bidi="ar-EG"/>
+        </w:rPr>
+        <w:t>body:</w:t>
+      </w:r>
+    </w:p>
+    <w:p>
+      <w:pPr>
+        <w:pStyle w:val="ListParagraph"/>
+        <w:numPr>
+          <w:ilvl w:val="0"/>
+          <w:numId w:val="4"/>
+        </w:numPr>
+        <w:bidi w:val="0"/>
+        <w:rPr>
+          <w:sz w:val="36"/>
+          <w:szCs w:val="36"/>
+          <w:u w:val="single"/>
+          <w:lang w:bidi="ar-EG"/>
+        </w:rPr>
+      </w:pPr>
+      <w:proofErr w:type="spellStart"/>
+      <w:proofErr w:type="gramStart"/>
+      <w:r>
+        <w:rPr>
+          <w:sz w:val="36"/>
+          <w:szCs w:val="36"/>
+          <w:u w:val="single"/>
+          <w:lang w:bidi="ar-EG"/>
+        </w:rPr>
+        <w:t>Dfs</w:t>
+      </w:r>
+      <w:proofErr w:type="spellEnd"/>
+      <w:r>
+        <w:rPr>
+          <w:sz w:val="36"/>
+          <w:szCs w:val="36"/>
+          <w:u w:val="single"/>
+          <w:lang w:bidi="ar-EG"/>
+        </w:rPr>
+        <w:t>(</w:t>
+      </w:r>
+      <w:proofErr w:type="gramEnd"/>
+      <w:r>
+        <w:rPr>
+          <w:sz w:val="36"/>
+          <w:szCs w:val="36"/>
+          <w:u w:val="single"/>
+          <w:lang w:bidi="ar-EG"/>
+        </w:rPr>
+        <w:t>) function:</w:t>
+      </w:r>
+    </w:p>
+    <w:p>
+      <w:pPr>
+        <w:bidi w:val="0"/>
+        <w:ind w:left="720"/>
+        <w:rPr>
+          <w:sz w:val="34"/>
+          <w:szCs w:val="34"/>
+          <w:lang w:bidi="ar-EG"/>
+        </w:rPr>
+      </w:pPr>
+      <w:r>
+        <w:rPr>
+          <w:sz w:val="34"/>
+          <w:szCs w:val="34"/>
+          <w:lang w:bidi="ar-EG"/>
+        </w:rPr>
+        <w:t>parameters: “vertex” integer</w:t>
+      </w:r>
+    </w:p>
+    <w:p>
+      <w:pPr>
+        <w:bidi w:val="0"/>
+        <w:ind w:left="720"/>
+        <w:rPr>
+          <w:sz w:val="34"/>
+          <w:szCs w:val="34"/>
+          <w:lang w:bidi="ar-EG"/>
+        </w:rPr>
+      </w:pPr>
+      <w:r>
+        <w:rPr>
+          <w:sz w:val="34"/>
+          <w:szCs w:val="34"/>
+          <w:lang w:bidi="ar-EG"/>
+        </w:rPr>
+        <w:t xml:space="preserve">body: </w:t>
+      </w:r>
+    </w:p>
+    <w:p>
+      <w:pPr>
+        <w:pStyle w:val="ListParagraph"/>
+        <w:numPr>
+          <w:ilvl w:val="0"/>
+          <w:numId w:val="4"/>
+        </w:numPr>
+        <w:bidi w:val="0"/>
+        <w:rPr>
+          <w:sz w:val="36"/>
+          <w:szCs w:val="36"/>
+          <w:u w:val="single"/>
+          <w:lang w:bidi="ar-EG"/>
+        </w:rPr>
+      </w:pPr>
+      <w:proofErr w:type="spellStart"/>
+      <w:proofErr w:type="gramStart"/>
+      <w:r>
+        <w:rPr>
+          <w:sz w:val="36"/>
+          <w:szCs w:val="36"/>
+          <w:u w:val="single"/>
+          <w:lang w:bidi="ar-EG"/>
+        </w:rPr>
+        <w:t>getCenteroid</w:t>
+      </w:r>
+      <w:proofErr w:type="spellEnd"/>
+      <w:r>
+        <w:rPr>
+          <w:sz w:val="36"/>
+          <w:szCs w:val="36"/>
+          <w:u w:val="single"/>
+          <w:lang w:bidi="ar-EG"/>
+        </w:rPr>
+        <w:t>(</w:t>
+      </w:r>
+      <w:proofErr w:type="gramEnd"/>
+      <w:r>
+        <w:rPr>
+          <w:sz w:val="36"/>
+          <w:szCs w:val="36"/>
+          <w:u w:val="single"/>
+          <w:lang w:bidi="ar-EG"/>
+        </w:rPr>
+        <w:t>) function:</w:t>
+      </w:r>
+    </w:p>
+    <w:p>
+      <w:pPr>
+        <w:bidi w:val="0"/>
+        <w:rPr>
+          <w:b/>
+          <w:bCs/>
+          <w:sz w:val="36"/>
+          <w:szCs w:val="36"/>
+          <w:u w:val="single"/>
+          <w:lang w:bidi="ar-EG"/>
+        </w:rPr>
+      </w:pPr>
+      <w:proofErr w:type="spellStart"/>
+      <w:r>
+        <w:rPr>
+          <w:b/>
+          <w:bCs/>
+          <w:sz w:val="36"/>
+          <w:szCs w:val="36"/>
+          <w:u w:val="single"/>
+          <w:lang w:bidi="ar-EG"/>
+        </w:rPr>
+        <w:lastRenderedPageBreak/>
+        <w:t>ImageClass</w:t>
+      </w:r>
+      <w:proofErr w:type="spellEnd"/>
+    </w:p>
+    <w:p>
+      <w:pPr>
+        <w:pStyle w:val="ListParagraph"/>
+        <w:numPr>
+          <w:ilvl w:val="0"/>
+          <w:numId w:val="5"/>
+        </w:numPr>
+        <w:bidi w:val="0"/>
+        <w:rPr>
+          <w:sz w:val="36"/>
+          <w:szCs w:val="36"/>
+          <w:u w:val="single"/>
+          <w:lang w:bidi="ar-EG"/>
+        </w:rPr>
+      </w:pPr>
+      <w:r>
+        <w:rPr>
+          <w:sz w:val="36"/>
+          <w:szCs w:val="36"/>
+          <w:u w:val="single"/>
+          <w:lang w:bidi="ar-EG"/>
+        </w:rPr>
+        <w:t>Edge Struct</w:t>
+      </w:r>
+    </w:p>
+    <w:p>
+      <w:pPr>
+        <w:bidi w:val="0"/>
+        <w:ind w:left="1440"/>
+        <w:rPr>
+          <w:sz w:val="34"/>
+          <w:szCs w:val="34"/>
+          <w:lang w:bidi="ar-EG"/>
+        </w:rPr>
+      </w:pPr>
+      <w:r>
+        <w:rPr>
+          <w:sz w:val="34"/>
+          <w:szCs w:val="34"/>
+          <w:lang w:bidi="ar-EG"/>
+        </w:rPr>
+        <w:t xml:space="preserve">Attributes: </w:t>
+      </w:r>
+      <w:r>
+        <w:rPr>
+          <w:sz w:val="34"/>
+          <w:szCs w:val="34"/>
+          <w:lang w:bidi="ar-EG"/>
+        </w:rPr>
+        <w:t>- “</w:t>
+      </w:r>
+      <w:proofErr w:type="spellStart"/>
+      <w:r>
+        <w:rPr>
+          <w:sz w:val="34"/>
+          <w:szCs w:val="34"/>
+          <w:lang w:bidi="ar-EG"/>
+        </w:rPr>
+        <w:t>src</w:t>
+      </w:r>
+      <w:proofErr w:type="spellEnd"/>
+      <w:r>
+        <w:rPr>
+          <w:sz w:val="34"/>
+          <w:szCs w:val="34"/>
+          <w:lang w:bidi="ar-EG"/>
+        </w:rPr>
+        <w:t xml:space="preserve">” integer </w:t>
+      </w:r>
+      <w:r>
+        <w:rPr>
+          <w:color w:val="00B050"/>
+          <w:sz w:val="34"/>
+          <w:szCs w:val="34"/>
+          <w:lang w:bidi="ar-EG"/>
+        </w:rPr>
+        <w:t>//source node</w:t>
+      </w:r>
+      <w:r>
+        <w:rPr>
+          <w:sz w:val="34"/>
+          <w:szCs w:val="34"/>
+          <w:lang w:bidi="ar-EG"/>
+        </w:rPr>
+        <w:t xml:space="preserve">  </w:t>
+      </w:r>
+    </w:p>
+    <w:p>
+      <w:pPr>
+        <w:bidi w:val="0"/>
+        <w:ind w:left="1440"/>
+        <w:rPr>
+          <w:sz w:val="34"/>
+          <w:szCs w:val="34"/>
+          <w:lang w:bidi="ar-EG"/>
+        </w:rPr>
+      </w:pPr>
+      <w:r>
+        <w:rPr>
+          <w:sz w:val="34"/>
+          <w:szCs w:val="34"/>
+          <w:lang w:bidi="ar-EG"/>
+        </w:rPr>
+        <w:t>- “</w:t>
+      </w:r>
+      <w:proofErr w:type="spellStart"/>
+      <w:r>
+        <w:rPr>
+          <w:sz w:val="34"/>
+          <w:szCs w:val="34"/>
+          <w:lang w:bidi="ar-EG"/>
+        </w:rPr>
+        <w:t>dst</w:t>
+      </w:r>
+      <w:proofErr w:type="spellEnd"/>
+      <w:r>
+        <w:rPr>
+          <w:sz w:val="34"/>
+          <w:szCs w:val="34"/>
+          <w:lang w:bidi="ar-EG"/>
+        </w:rPr>
+        <w:t xml:space="preserve">” integer </w:t>
+      </w:r>
+      <w:r>
+        <w:rPr>
+          <w:color w:val="00B050"/>
+          <w:sz w:val="34"/>
+          <w:szCs w:val="34"/>
+          <w:lang w:bidi="ar-EG"/>
+        </w:rPr>
+        <w:t>//destination node</w:t>
+      </w:r>
+      <w:r>
+        <w:rPr>
+          <w:sz w:val="34"/>
+          <w:szCs w:val="34"/>
+          <w:lang w:bidi="ar-EG"/>
+        </w:rPr>
+        <w:t xml:space="preserve">   </w:t>
+      </w:r>
+    </w:p>
+    <w:p>
+      <w:pPr>
+        <w:bidi w:val="0"/>
+        <w:ind w:left="1440"/>
+        <w:rPr>
+          <w:sz w:val="34"/>
+          <w:szCs w:val="34"/>
+          <w:lang w:bidi="ar-EG"/>
+        </w:rPr>
+      </w:pPr>
+      <w:r>
+        <w:rPr>
+          <w:sz w:val="34"/>
+          <w:szCs w:val="34"/>
+          <w:lang w:bidi="ar-EG"/>
+        </w:rPr>
+        <w:t xml:space="preserve">- “Weight” float </w:t>
+      </w:r>
+      <w:r>
+        <w:rPr>
+          <w:color w:val="00B050"/>
+          <w:sz w:val="34"/>
+          <w:szCs w:val="34"/>
+          <w:lang w:bidi="ar-EG"/>
+        </w:rPr>
+        <w:t>//Edge’s weight</w:t>
+      </w:r>
+    </w:p>
+    <w:p>
+      <w:pPr>
+        <w:pStyle w:val="ListParagraph"/>
+        <w:numPr>
+          <w:ilvl w:val="0"/>
+          <w:numId w:val="5"/>
+        </w:numPr>
+        <w:bidi w:val="0"/>
+        <w:rPr>
+          <w:b/>
+          <w:bCs/>
+          <w:sz w:val="36"/>
+          <w:szCs w:val="36"/>
+          <w:u w:val="single"/>
+          <w:lang w:bidi="ar-EG"/>
+        </w:rPr>
+      </w:pPr>
+      <w:r>
+        <w:rPr>
+          <w:b/>
+          <w:bCs/>
+          <w:sz w:val="36"/>
+          <w:szCs w:val="36"/>
+          <w:u w:val="single"/>
+          <w:lang w:bidi="ar-EG"/>
+        </w:rPr>
+        <w:t>Vertex inner class</w:t>
+      </w:r>
+    </w:p>
+    <w:p>
+      <w:pPr>
+        <w:bidi w:val="0"/>
+        <w:ind w:left="1440"/>
+        <w:rPr>
+          <w:sz w:val="34"/>
+          <w:szCs w:val="34"/>
+          <w:lang w:bidi="ar-EG"/>
+        </w:rPr>
+      </w:pPr>
+      <w:r>
+        <w:rPr>
+          <w:sz w:val="34"/>
+          <w:szCs w:val="34"/>
+          <w:lang w:bidi="ar-EG"/>
+        </w:rPr>
+        <w:t>Attributes: - “vert” integer   - “parent” integer</w:t>
+      </w:r>
+    </w:p>
+    <w:p>
+      <w:pPr>
+        <w:bidi w:val="0"/>
+        <w:ind w:left="1440"/>
+        <w:rPr>
+          <w:sz w:val="34"/>
+          <w:szCs w:val="34"/>
+          <w:lang w:bidi="ar-EG"/>
+        </w:rPr>
+      </w:pPr>
+      <w:r>
+        <w:rPr>
+          <w:sz w:val="34"/>
+          <w:szCs w:val="34"/>
+          <w:lang w:bidi="ar-EG"/>
+        </w:rPr>
+        <w:t xml:space="preserve">Methods: getters and setters for both attributes </w:t>
+      </w:r>
+    </w:p>
+    <w:p>
+      <w:pPr>
+        <w:pStyle w:val="ListParagraph"/>
+        <w:numPr>
+          <w:ilvl w:val="0"/>
+          <w:numId w:val="5"/>
+        </w:numPr>
+        <w:bidi w:val="0"/>
+        <w:rPr>
+          <w:sz w:val="36"/>
+          <w:szCs w:val="36"/>
+          <w:u w:val="single"/>
+          <w:lang w:bidi="ar-EG"/>
+        </w:rPr>
+      </w:pPr>
+      <w:proofErr w:type="spellStart"/>
+      <w:proofErr w:type="gramStart"/>
+      <w:r>
+        <w:rPr>
+          <w:sz w:val="36"/>
+          <w:szCs w:val="36"/>
+          <w:u w:val="single"/>
+          <w:lang w:bidi="ar-EG"/>
+        </w:rPr>
+        <w:t>getDistinctColors</w:t>
+      </w:r>
+      <w:proofErr w:type="spellEnd"/>
+      <w:r>
+        <w:rPr>
+          <w:sz w:val="36"/>
+          <w:szCs w:val="36"/>
+          <w:u w:val="single"/>
+          <w:lang w:bidi="ar-EG"/>
+        </w:rPr>
+        <w:t>(</w:t>
+      </w:r>
+      <w:proofErr w:type="gramEnd"/>
+      <w:r>
+        <w:rPr>
+          <w:sz w:val="36"/>
+          <w:szCs w:val="36"/>
+          <w:u w:val="single"/>
+          <w:lang w:bidi="ar-EG"/>
+        </w:rPr>
+        <w:t>) function:</w:t>
+      </w:r>
+    </w:p>
+    <w:p>
+      <w:pPr>
+        <w:pStyle w:val="ListParagraph"/>
+        <w:numPr>
+          <w:ilvl w:val="0"/>
+          <w:numId w:val="5"/>
+        </w:numPr>
+        <w:bidi w:val="0"/>
+        <w:rPr>
+          <w:sz w:val="36"/>
+          <w:szCs w:val="36"/>
+          <w:u w:val="single"/>
+          <w:lang w:bidi="ar-EG"/>
+        </w:rPr>
+      </w:pPr>
+      <w:proofErr w:type="spellStart"/>
+      <w:proofErr w:type="gramStart"/>
+      <w:r>
+        <w:rPr>
+          <w:sz w:val="36"/>
+          <w:szCs w:val="36"/>
+          <w:u w:val="single"/>
+          <w:lang w:bidi="ar-EG"/>
+        </w:rPr>
+        <w:t>buildingMST</w:t>
+      </w:r>
+      <w:proofErr w:type="spellEnd"/>
+      <w:r>
+        <w:rPr>
+          <w:sz w:val="36"/>
+          <w:szCs w:val="36"/>
+          <w:u w:val="single"/>
+          <w:lang w:bidi="ar-EG"/>
+        </w:rPr>
+        <w:t>(</w:t>
+      </w:r>
+      <w:proofErr w:type="gramEnd"/>
+      <w:r>
+        <w:rPr>
+          <w:sz w:val="36"/>
+          <w:szCs w:val="36"/>
+          <w:u w:val="single"/>
+          <w:lang w:bidi="ar-EG"/>
+        </w:rPr>
+        <w:t>) function:</w:t>
+      </w:r>
+    </w:p>
+    <w:p>
+      <w:pPr>
+        <w:pStyle w:val="ListParagraph"/>
+        <w:numPr>
+          <w:ilvl w:val="0"/>
+          <w:numId w:val="5"/>
+        </w:numPr>
+        <w:bidi w:val="0"/>
+        <w:rPr>
+          <w:sz w:val="36"/>
+          <w:szCs w:val="36"/>
+          <w:u w:val="single"/>
+          <w:lang w:bidi="ar-EG"/>
+        </w:rPr>
+      </w:pPr>
+      <w:proofErr w:type="spellStart"/>
+      <w:proofErr w:type="gramStart"/>
+      <w:r>
+        <w:rPr>
+          <w:sz w:val="36"/>
+          <w:szCs w:val="36"/>
+          <w:u w:val="single"/>
+          <w:lang w:bidi="ar-EG"/>
+        </w:rPr>
+        <w:t>getMSTsum</w:t>
+      </w:r>
+      <w:proofErr w:type="spellEnd"/>
+      <w:r>
+        <w:rPr>
+          <w:sz w:val="36"/>
+          <w:szCs w:val="36"/>
+          <w:u w:val="single"/>
+          <w:lang w:bidi="ar-EG"/>
+        </w:rPr>
+        <w:t>(</w:t>
+      </w:r>
+      <w:proofErr w:type="gramEnd"/>
+      <w:r>
+        <w:rPr>
+          <w:sz w:val="36"/>
+          <w:szCs w:val="36"/>
+          <w:u w:val="single"/>
+          <w:lang w:bidi="ar-EG"/>
+        </w:rPr>
+        <w:t>) function:</w:t>
+      </w:r>
+    </w:p>
+    <w:p>
+      <w:pPr>
+        <w:pStyle w:val="ListParagraph"/>
+        <w:numPr>
+          <w:ilvl w:val="0"/>
+          <w:numId w:val="5"/>
+        </w:numPr>
+        <w:bidi w:val="0"/>
+        <w:rPr>
+          <w:sz w:val="36"/>
+          <w:szCs w:val="36"/>
+          <w:u w:val="single"/>
+          <w:lang w:bidi="ar-EG"/>
+        </w:rPr>
+      </w:pPr>
+      <w:proofErr w:type="spellStart"/>
+      <w:proofErr w:type="gramStart"/>
+      <w:r>
+        <w:rPr>
+          <w:sz w:val="36"/>
+          <w:szCs w:val="36"/>
+          <w:u w:val="single"/>
+          <w:lang w:bidi="ar-EG"/>
+        </w:rPr>
+        <w:t>makeClister</w:t>
+      </w:r>
+      <w:proofErr w:type="spellEnd"/>
+      <w:r>
+        <w:rPr>
+          <w:sz w:val="36"/>
+          <w:szCs w:val="36"/>
+          <w:u w:val="single"/>
+          <w:lang w:bidi="ar-EG"/>
+        </w:rPr>
+        <w:t>(</w:t>
+      </w:r>
+      <w:proofErr w:type="gramEnd"/>
+      <w:r>
+        <w:rPr>
+          <w:sz w:val="36"/>
+          <w:szCs w:val="36"/>
+          <w:u w:val="single"/>
+          <w:lang w:bidi="ar-EG"/>
+        </w:rPr>
+        <w:t>) function:</w:t>
+      </w:r>
+    </w:p>
+    <w:p>
+      <w:pPr>
+        <w:pStyle w:val="ListParagraph"/>
+        <w:numPr>
+          <w:ilvl w:val="0"/>
+          <w:numId w:val="5"/>
+        </w:numPr>
+        <w:bidi w:val="0"/>
+        <w:rPr>
+          <w:sz w:val="36"/>
+          <w:szCs w:val="36"/>
+          <w:u w:val="single"/>
+          <w:lang w:bidi="ar-EG"/>
+        </w:rPr>
+      </w:pPr>
+      <w:proofErr w:type="spellStart"/>
+      <w:r>
+        <w:rPr>
+          <w:sz w:val="36"/>
+          <w:szCs w:val="36"/>
+          <w:u w:val="single"/>
+          <w:lang w:bidi="ar-EG"/>
+        </w:rPr>
+        <w:t>getK</w:t>
+      </w:r>
+      <w:proofErr w:type="spellEnd"/>
+      <w:r>
+        <w:rPr>
+          <w:sz w:val="36"/>
+          <w:szCs w:val="36"/>
+          <w:u w:val="single"/>
+          <w:lang w:bidi="ar-EG"/>
+        </w:rPr>
+        <w:t xml:space="preserve"> () function:</w:t>
+      </w:r>
+    </w:p>
+    <w:p>
+      <w:pPr>
+        <w:pStyle w:val="ListParagraph"/>
+        <w:numPr>
+          <w:ilvl w:val="0"/>
+          <w:numId w:val="5"/>
+        </w:numPr>
+        <w:bidi w:val="0"/>
+        <w:rPr>
+          <w:sz w:val="36"/>
+          <w:szCs w:val="36"/>
+          <w:u w:val="single"/>
+          <w:lang w:bidi="ar-EG"/>
+        </w:rPr>
+      </w:pPr>
+      <w:proofErr w:type="spellStart"/>
+      <w:proofErr w:type="gramStart"/>
+      <w:r>
+        <w:rPr>
+          <w:sz w:val="36"/>
+          <w:szCs w:val="36"/>
+          <w:u w:val="single"/>
+          <w:lang w:bidi="ar-EG"/>
+        </w:rPr>
+        <w:t>standardDeviation</w:t>
+      </w:r>
+      <w:proofErr w:type="spellEnd"/>
+      <w:r>
+        <w:rPr>
+          <w:sz w:val="36"/>
+          <w:szCs w:val="36"/>
+          <w:u w:val="single"/>
+          <w:lang w:bidi="ar-EG"/>
+        </w:rPr>
+        <w:t>(</w:t>
+      </w:r>
+      <w:proofErr w:type="gramEnd"/>
+      <w:r>
+        <w:rPr>
+          <w:sz w:val="36"/>
+          <w:szCs w:val="36"/>
+          <w:u w:val="single"/>
+          <w:lang w:bidi="ar-EG"/>
+        </w:rPr>
+        <w:t>) function:</w:t>
+      </w:r>
+    </w:p>
+    <w:p>
+      <w:pPr>
+        <w:pStyle w:val="ListParagraph"/>
+        <w:numPr>
+          <w:ilvl w:val="0"/>
+          <w:numId w:val="5"/>
+        </w:numPr>
+        <w:bidi w:val="0"/>
+        <w:rPr>
+          <w:rFonts w:hint="cs"/>
+          <w:sz w:val="36"/>
+          <w:szCs w:val="36"/>
+          <w:u w:val="single"/>
+          <w:rtl/>
+          <w:lang w:bidi="ar-EG"/>
+        </w:rPr>
+      </w:pPr>
+      <w:proofErr w:type="spellStart"/>
+      <w:proofErr w:type="gramStart"/>
+      <w:r>
+        <w:rPr>
+          <w:sz w:val="36"/>
+          <w:szCs w:val="36"/>
+          <w:u w:val="single"/>
+          <w:lang w:bidi="ar-EG"/>
+        </w:rPr>
+        <w:t>getMean</w:t>
+      </w:r>
+      <w:proofErr w:type="spellEnd"/>
+      <w:r>
+        <w:rPr>
+          <w:sz w:val="36"/>
+          <w:szCs w:val="36"/>
+          <w:u w:val="single"/>
+          <w:lang w:bidi="ar-EG"/>
+        </w:rPr>
+        <w:t>(</w:t>
+      </w:r>
+      <w:proofErr w:type="gramEnd"/>
+      <w:r>
+        <w:rPr>
+          <w:sz w:val="36"/>
+          <w:szCs w:val="36"/>
+          <w:u w:val="single"/>
+          <w:lang w:bidi="ar-EG"/>
+        </w:rPr>
+        <w:t>) function:</w:t>
+      </w:r>
     </w:p>
     <w:sectPr>
-      <w:footerReference w:type="default" r:id="rId8"/>
+      <w:footerReference w:type="default" r:id="rId9"/>
       <w:pgSz w:w="12240" w:h="15840"/>
       <w:pgMar w:top="1440" w:right="1440" w:bottom="1440" w:left="1440" w:header="720" w:footer="720" w:gutter="0"/>
       <w:cols w:space="720"/>
@@ -1127,6 +3233,572 @@
     </w:p>
   </w:footnote>
 </w:footnotes>
+</file>
+
+<file path=word/numbering.xml><?xml version="1.0" encoding="utf-8"?>
+<w:numbering xmlns:wpc="http://schemas.microsoft.com/office/word/2010/wordprocessingCanvas" xmlns:cx="http://schemas.microsoft.com/office/drawing/2014/chartex" xmlns:cx1="http://schemas.microsoft.com/office/drawing/2015/9/8/chartex" xmlns:cx2="http://schemas.microsoft.com/office/drawing/2015/10/21/chartex" xmlns:cx3="http://schemas.microsoft.com/office/drawing/2016/5/9/chartex" xmlns:cx4="http://schemas.microsoft.com/office/drawing/2016/5/10/chartex" xmlns:cx5="http://schemas.microsoft.com/office/drawing/2016/5/11/chartex" xmlns:cx6="http://schemas.microsoft.com/office/drawing/2016/5/12/chartex" xmlns:cx7="http://schemas.microsoft.com/office/drawing/2016/5/13/chartex" xmlns:cx8="http://schemas.microsoft.com/office/drawing/2016/5/14/chartex" xmlns:mc="http://schemas.openxmlformats.org/markup-compatibility/2006" xmlns:aink="http://schemas.microsoft.com/office/drawing/2016/ink" xmlns:am3d="http://schemas.microsoft.com/office/drawing/2017/model3d" xmlns:o="urn:schemas-microsoft-com:office:office" xmlns:oel="http://schemas.microsoft.com/office/2019/extlst" xmlns:r="http://schemas.openxmlformats.org/officeDocument/2006/relationships" xmlns:m="http://schemas.openxmlformats.org/officeDocument/2006/math" xmlns:v="urn:schemas-microsoft-com:vml" xmlns:wp14="http://schemas.microsoft.com/office/word/2010/wordprocessingDrawing" xmlns:wp="http://schemas.openxmlformats.org/drawingml/2006/wordprocessingDrawing" xmlns:w10="urn:schemas-microsoft-com:office:word" xmlns:w="http://schemas.openxmlformats.org/wordprocessingml/2006/main" xmlns:w14="http://schemas.microsoft.com/office/word/2010/wordml" xmlns:w15="http://schemas.microsoft.com/office/word/2012/wordml" xmlns:w16cex="http://schemas.microsoft.com/office/word/2018/wordml/cex" xmlns:w16cid="http://schemas.microsoft.com/office/word/2016/wordml/cid" xmlns:w16="http://schemas.microsoft.com/office/word/2018/wordml" xmlns:w16sdtdh="http://schemas.microsoft.com/office/word/2020/wordml/sdtdatahash" xmlns:w16se="http://schemas.microsoft.com/office/word/2015/wordml/symex" xmlns:wpg="http://schemas.microsoft.com/office/word/2010/wordprocessingGroup" xmlns:wpi="http://schemas.microsoft.com/office/word/2010/wordprocessingInk" xmlns:wne="http://schemas.microsoft.com/office/word/2006/wordml" xmlns:wps="http://schemas.microsoft.com/office/word/2010/wordprocessingShape" mc:Ignorable="w14 w15 w16se w16cid w16 w16cex w16sdtdh wp14">
+  <w:abstractNum w:abstractNumId="0" w15:restartNumberingAfterBreak="0">
+    <w:nsid w:val="29F13C4A"/>
+    <w:multiLevelType w:val="hybridMultilevel"/>
+    <w:tmpl w:val="F85EC18E"/>
+    <w:lvl w:ilvl="0" w:tplc="FFFFFFFF">
+      <w:start w:val="1"/>
+      <w:numFmt w:val="decimal"/>
+      <w:lvlText w:val="%1."/>
+      <w:lvlJc w:val="left"/>
+      <w:pPr>
+        <w:ind w:left="720" w:hanging="360"/>
+      </w:pPr>
+    </w:lvl>
+    <w:lvl w:ilvl="1" w:tplc="FFFFFFFF" w:tentative="1">
+      <w:start w:val="1"/>
+      <w:numFmt w:val="lowerLetter"/>
+      <w:lvlText w:val="%2."/>
+      <w:lvlJc w:val="left"/>
+      <w:pPr>
+        <w:ind w:left="1440" w:hanging="360"/>
+      </w:pPr>
+    </w:lvl>
+    <w:lvl w:ilvl="2" w:tplc="FFFFFFFF" w:tentative="1">
+      <w:start w:val="1"/>
+      <w:numFmt w:val="lowerRoman"/>
+      <w:lvlText w:val="%3."/>
+      <w:lvlJc w:val="right"/>
+      <w:pPr>
+        <w:ind w:left="2160" w:hanging="180"/>
+      </w:pPr>
+    </w:lvl>
+    <w:lvl w:ilvl="3" w:tplc="FFFFFFFF" w:tentative="1">
+      <w:start w:val="1"/>
+      <w:numFmt w:val="decimal"/>
+      <w:lvlText w:val="%4."/>
+      <w:lvlJc w:val="left"/>
+      <w:pPr>
+        <w:ind w:left="2880" w:hanging="360"/>
+      </w:pPr>
+    </w:lvl>
+    <w:lvl w:ilvl="4" w:tplc="FFFFFFFF" w:tentative="1">
+      <w:start w:val="1"/>
+      <w:numFmt w:val="lowerLetter"/>
+      <w:lvlText w:val="%5."/>
+      <w:lvlJc w:val="left"/>
+      <w:pPr>
+        <w:ind w:left="3600" w:hanging="360"/>
+      </w:pPr>
+    </w:lvl>
+    <w:lvl w:ilvl="5" w:tplc="FFFFFFFF" w:tentative="1">
+      <w:start w:val="1"/>
+      <w:numFmt w:val="lowerRoman"/>
+      <w:lvlText w:val="%6."/>
+      <w:lvlJc w:val="right"/>
+      <w:pPr>
+        <w:ind w:left="4320" w:hanging="180"/>
+      </w:pPr>
+    </w:lvl>
+    <w:lvl w:ilvl="6" w:tplc="FFFFFFFF" w:tentative="1">
+      <w:start w:val="1"/>
+      <w:numFmt w:val="decimal"/>
+      <w:lvlText w:val="%7."/>
+      <w:lvlJc w:val="left"/>
+      <w:pPr>
+        <w:ind w:left="5040" w:hanging="360"/>
+      </w:pPr>
+    </w:lvl>
+    <w:lvl w:ilvl="7" w:tplc="FFFFFFFF" w:tentative="1">
+      <w:start w:val="1"/>
+      <w:numFmt w:val="lowerLetter"/>
+      <w:lvlText w:val="%8."/>
+      <w:lvlJc w:val="left"/>
+      <w:pPr>
+        <w:ind w:left="5760" w:hanging="360"/>
+      </w:pPr>
+    </w:lvl>
+    <w:lvl w:ilvl="8" w:tplc="FFFFFFFF" w:tentative="1">
+      <w:start w:val="1"/>
+      <w:numFmt w:val="lowerRoman"/>
+      <w:lvlText w:val="%9."/>
+      <w:lvlJc w:val="right"/>
+      <w:pPr>
+        <w:ind w:left="6480" w:hanging="180"/>
+      </w:pPr>
+    </w:lvl>
+  </w:abstractNum>
+  <w:abstractNum w:abstractNumId="1" w15:restartNumberingAfterBreak="0">
+    <w:nsid w:val="2AB6494F"/>
+    <w:multiLevelType w:val="hybridMultilevel"/>
+    <w:tmpl w:val="41769D42"/>
+    <w:lvl w:ilvl="0" w:tplc="0409000F">
+      <w:start w:val="1"/>
+      <w:numFmt w:val="decimal"/>
+      <w:lvlText w:val="%1."/>
+      <w:lvlJc w:val="left"/>
+      <w:pPr>
+        <w:ind w:left="1440" w:hanging="360"/>
+      </w:pPr>
+    </w:lvl>
+    <w:lvl w:ilvl="1" w:tplc="04090019" w:tentative="1">
+      <w:start w:val="1"/>
+      <w:numFmt w:val="lowerLetter"/>
+      <w:lvlText w:val="%2."/>
+      <w:lvlJc w:val="left"/>
+      <w:pPr>
+        <w:ind w:left="2160" w:hanging="360"/>
+      </w:pPr>
+    </w:lvl>
+    <w:lvl w:ilvl="2" w:tplc="0409001B" w:tentative="1">
+      <w:start w:val="1"/>
+      <w:numFmt w:val="lowerRoman"/>
+      <w:lvlText w:val="%3."/>
+      <w:lvlJc w:val="right"/>
+      <w:pPr>
+        <w:ind w:left="2880" w:hanging="180"/>
+      </w:pPr>
+    </w:lvl>
+    <w:lvl w:ilvl="3" w:tplc="0409000F" w:tentative="1">
+      <w:start w:val="1"/>
+      <w:numFmt w:val="decimal"/>
+      <w:lvlText w:val="%4."/>
+      <w:lvlJc w:val="left"/>
+      <w:pPr>
+        <w:ind w:left="3600" w:hanging="360"/>
+      </w:pPr>
+    </w:lvl>
+    <w:lvl w:ilvl="4" w:tplc="04090019" w:tentative="1">
+      <w:start w:val="1"/>
+      <w:numFmt w:val="lowerLetter"/>
+      <w:lvlText w:val="%5."/>
+      <w:lvlJc w:val="left"/>
+      <w:pPr>
+        <w:ind w:left="4320" w:hanging="360"/>
+      </w:pPr>
+    </w:lvl>
+    <w:lvl w:ilvl="5" w:tplc="0409001B" w:tentative="1">
+      <w:start w:val="1"/>
+      <w:numFmt w:val="lowerRoman"/>
+      <w:lvlText w:val="%6."/>
+      <w:lvlJc w:val="right"/>
+      <w:pPr>
+        <w:ind w:left="5040" w:hanging="180"/>
+      </w:pPr>
+    </w:lvl>
+    <w:lvl w:ilvl="6" w:tplc="0409000F" w:tentative="1">
+      <w:start w:val="1"/>
+      <w:numFmt w:val="decimal"/>
+      <w:lvlText w:val="%7."/>
+      <w:lvlJc w:val="left"/>
+      <w:pPr>
+        <w:ind w:left="5760" w:hanging="360"/>
+      </w:pPr>
+    </w:lvl>
+    <w:lvl w:ilvl="7" w:tplc="04090019" w:tentative="1">
+      <w:start w:val="1"/>
+      <w:numFmt w:val="lowerLetter"/>
+      <w:lvlText w:val="%8."/>
+      <w:lvlJc w:val="left"/>
+      <w:pPr>
+        <w:ind w:left="6480" w:hanging="360"/>
+      </w:pPr>
+    </w:lvl>
+    <w:lvl w:ilvl="8" w:tplc="0409001B" w:tentative="1">
+      <w:start w:val="1"/>
+      <w:numFmt w:val="lowerRoman"/>
+      <w:lvlText w:val="%9."/>
+      <w:lvlJc w:val="right"/>
+      <w:pPr>
+        <w:ind w:left="7200" w:hanging="180"/>
+      </w:pPr>
+    </w:lvl>
+  </w:abstractNum>
+  <w:abstractNum w:abstractNumId="2" w15:restartNumberingAfterBreak="0">
+    <w:nsid w:val="31B0663C"/>
+    <w:multiLevelType w:val="hybridMultilevel"/>
+    <w:tmpl w:val="8CE254AC"/>
+    <w:lvl w:ilvl="0" w:tplc="FFFFFFFF">
+      <w:start w:val="1"/>
+      <w:numFmt w:val="decimal"/>
+      <w:lvlText w:val="%1."/>
+      <w:lvlJc w:val="left"/>
+      <w:pPr>
+        <w:ind w:left="1440" w:hanging="360"/>
+      </w:pPr>
+    </w:lvl>
+    <w:lvl w:ilvl="1" w:tplc="04090019" w:tentative="1">
+      <w:start w:val="1"/>
+      <w:numFmt w:val="lowerLetter"/>
+      <w:lvlText w:val="%2."/>
+      <w:lvlJc w:val="left"/>
+      <w:pPr>
+        <w:ind w:left="2160" w:hanging="360"/>
+      </w:pPr>
+    </w:lvl>
+    <w:lvl w:ilvl="2" w:tplc="0409001B" w:tentative="1">
+      <w:start w:val="1"/>
+      <w:numFmt w:val="lowerRoman"/>
+      <w:lvlText w:val="%3."/>
+      <w:lvlJc w:val="right"/>
+      <w:pPr>
+        <w:ind w:left="2880" w:hanging="180"/>
+      </w:pPr>
+    </w:lvl>
+    <w:lvl w:ilvl="3" w:tplc="0409000F" w:tentative="1">
+      <w:start w:val="1"/>
+      <w:numFmt w:val="decimal"/>
+      <w:lvlText w:val="%4."/>
+      <w:lvlJc w:val="left"/>
+      <w:pPr>
+        <w:ind w:left="3600" w:hanging="360"/>
+      </w:pPr>
+    </w:lvl>
+    <w:lvl w:ilvl="4" w:tplc="04090019" w:tentative="1">
+      <w:start w:val="1"/>
+      <w:numFmt w:val="lowerLetter"/>
+      <w:lvlText w:val="%5."/>
+      <w:lvlJc w:val="left"/>
+      <w:pPr>
+        <w:ind w:left="4320" w:hanging="360"/>
+      </w:pPr>
+    </w:lvl>
+    <w:lvl w:ilvl="5" w:tplc="0409001B" w:tentative="1">
+      <w:start w:val="1"/>
+      <w:numFmt w:val="lowerRoman"/>
+      <w:lvlText w:val="%6."/>
+      <w:lvlJc w:val="right"/>
+      <w:pPr>
+        <w:ind w:left="5040" w:hanging="180"/>
+      </w:pPr>
+    </w:lvl>
+    <w:lvl w:ilvl="6" w:tplc="0409000F" w:tentative="1">
+      <w:start w:val="1"/>
+      <w:numFmt w:val="decimal"/>
+      <w:lvlText w:val="%7."/>
+      <w:lvlJc w:val="left"/>
+      <w:pPr>
+        <w:ind w:left="5760" w:hanging="360"/>
+      </w:pPr>
+    </w:lvl>
+    <w:lvl w:ilvl="7" w:tplc="04090019" w:tentative="1">
+      <w:start w:val="1"/>
+      <w:numFmt w:val="lowerLetter"/>
+      <w:lvlText w:val="%8."/>
+      <w:lvlJc w:val="left"/>
+      <w:pPr>
+        <w:ind w:left="6480" w:hanging="360"/>
+      </w:pPr>
+    </w:lvl>
+    <w:lvl w:ilvl="8" w:tplc="0409001B" w:tentative="1">
+      <w:start w:val="1"/>
+      <w:numFmt w:val="lowerRoman"/>
+      <w:lvlText w:val="%9."/>
+      <w:lvlJc w:val="right"/>
+      <w:pPr>
+        <w:ind w:left="7200" w:hanging="180"/>
+      </w:pPr>
+    </w:lvl>
+  </w:abstractNum>
+  <w:abstractNum w:abstractNumId="3" w15:restartNumberingAfterBreak="0">
+    <w:nsid w:val="6A934752"/>
+    <w:multiLevelType w:val="hybridMultilevel"/>
+    <w:tmpl w:val="B4386626"/>
+    <w:lvl w:ilvl="0" w:tplc="04090001">
+      <w:start w:val="1"/>
+      <w:numFmt w:val="bullet"/>
+      <w:lvlText w:val=""/>
+      <w:lvlJc w:val="left"/>
+      <w:pPr>
+        <w:ind w:left="2160" w:hanging="360"/>
+      </w:pPr>
+      <w:rPr>
+        <w:rFonts w:ascii="Symbol" w:hAnsi="Symbol" w:hint="default"/>
+      </w:rPr>
+    </w:lvl>
+    <w:lvl w:ilvl="1" w:tplc="04090003" w:tentative="1">
+      <w:start w:val="1"/>
+      <w:numFmt w:val="bullet"/>
+      <w:lvlText w:val="o"/>
+      <w:lvlJc w:val="left"/>
+      <w:pPr>
+        <w:ind w:left="2880" w:hanging="360"/>
+      </w:pPr>
+      <w:rPr>
+        <w:rFonts w:ascii="Courier New" w:hAnsi="Courier New" w:cs="Courier New" w:hint="default"/>
+      </w:rPr>
+    </w:lvl>
+    <w:lvl w:ilvl="2" w:tplc="04090005" w:tentative="1">
+      <w:start w:val="1"/>
+      <w:numFmt w:val="bullet"/>
+      <w:lvlText w:val=""/>
+      <w:lvlJc w:val="left"/>
+      <w:pPr>
+        <w:ind w:left="3600" w:hanging="360"/>
+      </w:pPr>
+      <w:rPr>
+        <w:rFonts w:ascii="Wingdings" w:hAnsi="Wingdings" w:hint="default"/>
+      </w:rPr>
+    </w:lvl>
+    <w:lvl w:ilvl="3" w:tplc="04090001" w:tentative="1">
+      <w:start w:val="1"/>
+      <w:numFmt w:val="bullet"/>
+      <w:lvlText w:val=""/>
+      <w:lvlJc w:val="left"/>
+      <w:pPr>
+        <w:ind w:left="4320" w:hanging="360"/>
+      </w:pPr>
+      <w:rPr>
+        <w:rFonts w:ascii="Symbol" w:hAnsi="Symbol" w:hint="default"/>
+      </w:rPr>
+    </w:lvl>
+    <w:lvl w:ilvl="4" w:tplc="04090003" w:tentative="1">
+      <w:start w:val="1"/>
+      <w:numFmt w:val="bullet"/>
+      <w:lvlText w:val="o"/>
+      <w:lvlJc w:val="left"/>
+      <w:pPr>
+        <w:ind w:left="5040" w:hanging="360"/>
+      </w:pPr>
+      <w:rPr>
+        <w:rFonts w:ascii="Courier New" w:hAnsi="Courier New" w:cs="Courier New" w:hint="default"/>
+      </w:rPr>
+    </w:lvl>
+    <w:lvl w:ilvl="5" w:tplc="04090005" w:tentative="1">
+      <w:start w:val="1"/>
+      <w:numFmt w:val="bullet"/>
+      <w:lvlText w:val=""/>
+      <w:lvlJc w:val="left"/>
+      <w:pPr>
+        <w:ind w:left="5760" w:hanging="360"/>
+      </w:pPr>
+      <w:rPr>
+        <w:rFonts w:ascii="Wingdings" w:hAnsi="Wingdings" w:hint="default"/>
+      </w:rPr>
+    </w:lvl>
+    <w:lvl w:ilvl="6" w:tplc="04090001" w:tentative="1">
+      <w:start w:val="1"/>
+      <w:numFmt w:val="bullet"/>
+      <w:lvlText w:val=""/>
+      <w:lvlJc w:val="left"/>
+      <w:pPr>
+        <w:ind w:left="6480" w:hanging="360"/>
+      </w:pPr>
+      <w:rPr>
+        <w:rFonts w:ascii="Symbol" w:hAnsi="Symbol" w:hint="default"/>
+      </w:rPr>
+    </w:lvl>
+    <w:lvl w:ilvl="7" w:tplc="04090003" w:tentative="1">
+      <w:start w:val="1"/>
+      <w:numFmt w:val="bullet"/>
+      <w:lvlText w:val="o"/>
+      <w:lvlJc w:val="left"/>
+      <w:pPr>
+        <w:ind w:left="7200" w:hanging="360"/>
+      </w:pPr>
+      <w:rPr>
+        <w:rFonts w:ascii="Courier New" w:hAnsi="Courier New" w:cs="Courier New" w:hint="default"/>
+      </w:rPr>
+    </w:lvl>
+    <w:lvl w:ilvl="8" w:tplc="04090005" w:tentative="1">
+      <w:start w:val="1"/>
+      <w:numFmt w:val="bullet"/>
+      <w:lvlText w:val=""/>
+      <w:lvlJc w:val="left"/>
+      <w:pPr>
+        <w:ind w:left="7920" w:hanging="360"/>
+      </w:pPr>
+      <w:rPr>
+        <w:rFonts w:ascii="Wingdings" w:hAnsi="Wingdings" w:hint="default"/>
+      </w:rPr>
+    </w:lvl>
+  </w:abstractNum>
+  <w:abstractNum w:abstractNumId="4" w15:restartNumberingAfterBreak="0">
+    <w:nsid w:val="6C4F721A"/>
+    <w:multiLevelType w:val="hybridMultilevel"/>
+    <w:tmpl w:val="F85EC18E"/>
+    <w:lvl w:ilvl="0" w:tplc="0409000F">
+      <w:start w:val="1"/>
+      <w:numFmt w:val="decimal"/>
+      <w:lvlText w:val="%1."/>
+      <w:lvlJc w:val="left"/>
+      <w:pPr>
+        <w:ind w:left="720" w:hanging="360"/>
+      </w:pPr>
+    </w:lvl>
+    <w:lvl w:ilvl="1" w:tplc="04090019" w:tentative="1">
+      <w:start w:val="1"/>
+      <w:numFmt w:val="lowerLetter"/>
+      <w:lvlText w:val="%2."/>
+      <w:lvlJc w:val="left"/>
+      <w:pPr>
+        <w:ind w:left="1440" w:hanging="360"/>
+      </w:pPr>
+    </w:lvl>
+    <w:lvl w:ilvl="2" w:tplc="0409001B" w:tentative="1">
+      <w:start w:val="1"/>
+      <w:numFmt w:val="lowerRoman"/>
+      <w:lvlText w:val="%3."/>
+      <w:lvlJc w:val="right"/>
+      <w:pPr>
+        <w:ind w:left="2160" w:hanging="180"/>
+      </w:pPr>
+    </w:lvl>
+    <w:lvl w:ilvl="3" w:tplc="0409000F" w:tentative="1">
+      <w:start w:val="1"/>
+      <w:numFmt w:val="decimal"/>
+      <w:lvlText w:val="%4."/>
+      <w:lvlJc w:val="left"/>
+      <w:pPr>
+        <w:ind w:left="2880" w:hanging="360"/>
+      </w:pPr>
+    </w:lvl>
+    <w:lvl w:ilvl="4" w:tplc="04090019" w:tentative="1">
+      <w:start w:val="1"/>
+      <w:numFmt w:val="lowerLetter"/>
+      <w:lvlText w:val="%5."/>
+      <w:lvlJc w:val="left"/>
+      <w:pPr>
+        <w:ind w:left="3600" w:hanging="360"/>
+      </w:pPr>
+    </w:lvl>
+    <w:lvl w:ilvl="5" w:tplc="0409001B" w:tentative="1">
+      <w:start w:val="1"/>
+      <w:numFmt w:val="lowerRoman"/>
+      <w:lvlText w:val="%6."/>
+      <w:lvlJc w:val="right"/>
+      <w:pPr>
+        <w:ind w:left="4320" w:hanging="180"/>
+      </w:pPr>
+    </w:lvl>
+    <w:lvl w:ilvl="6" w:tplc="0409000F" w:tentative="1">
+      <w:start w:val="1"/>
+      <w:numFmt w:val="decimal"/>
+      <w:lvlText w:val="%7."/>
+      <w:lvlJc w:val="left"/>
+      <w:pPr>
+        <w:ind w:left="5040" w:hanging="360"/>
+      </w:pPr>
+    </w:lvl>
+    <w:lvl w:ilvl="7" w:tplc="04090019" w:tentative="1">
+      <w:start w:val="1"/>
+      <w:numFmt w:val="lowerLetter"/>
+      <w:lvlText w:val="%8."/>
+      <w:lvlJc w:val="left"/>
+      <w:pPr>
+        <w:ind w:left="5760" w:hanging="360"/>
+      </w:pPr>
+    </w:lvl>
+    <w:lvl w:ilvl="8" w:tplc="0409001B" w:tentative="1">
+      <w:start w:val="1"/>
+      <w:numFmt w:val="lowerRoman"/>
+      <w:lvlText w:val="%9."/>
+      <w:lvlJc w:val="right"/>
+      <w:pPr>
+        <w:ind w:left="6480" w:hanging="180"/>
+      </w:pPr>
+    </w:lvl>
+  </w:abstractNum>
+  <w:abstractNum w:abstractNumId="5" w15:restartNumberingAfterBreak="0">
+    <w:nsid w:val="71190F98"/>
+    <w:multiLevelType w:val="hybridMultilevel"/>
+    <w:tmpl w:val="377A909A"/>
+    <w:lvl w:ilvl="0" w:tplc="FFFFFFFF">
+      <w:start w:val="1"/>
+      <w:numFmt w:val="decimal"/>
+      <w:lvlText w:val="%1."/>
+      <w:lvlJc w:val="left"/>
+      <w:pPr>
+        <w:ind w:left="720" w:hanging="360"/>
+      </w:pPr>
+    </w:lvl>
+    <w:lvl w:ilvl="1" w:tplc="FFFFFFFF" w:tentative="1">
+      <w:start w:val="1"/>
+      <w:numFmt w:val="lowerLetter"/>
+      <w:lvlText w:val="%2."/>
+      <w:lvlJc w:val="left"/>
+      <w:pPr>
+        <w:ind w:left="1440" w:hanging="360"/>
+      </w:pPr>
+    </w:lvl>
+    <w:lvl w:ilvl="2" w:tplc="FFFFFFFF" w:tentative="1">
+      <w:start w:val="1"/>
+      <w:numFmt w:val="lowerRoman"/>
+      <w:lvlText w:val="%3."/>
+      <w:lvlJc w:val="right"/>
+      <w:pPr>
+        <w:ind w:left="2160" w:hanging="180"/>
+      </w:pPr>
+    </w:lvl>
+    <w:lvl w:ilvl="3" w:tplc="FFFFFFFF" w:tentative="1">
+      <w:start w:val="1"/>
+      <w:numFmt w:val="decimal"/>
+      <w:lvlText w:val="%4."/>
+      <w:lvlJc w:val="left"/>
+      <w:pPr>
+        <w:ind w:left="2880" w:hanging="360"/>
+      </w:pPr>
+    </w:lvl>
+    <w:lvl w:ilvl="4" w:tplc="FFFFFFFF" w:tentative="1">
+      <w:start w:val="1"/>
+      <w:numFmt w:val="lowerLetter"/>
+      <w:lvlText w:val="%5."/>
+      <w:lvlJc w:val="left"/>
+      <w:pPr>
+        <w:ind w:left="3600" w:hanging="360"/>
+      </w:pPr>
+    </w:lvl>
+    <w:lvl w:ilvl="5" w:tplc="FFFFFFFF" w:tentative="1">
+      <w:start w:val="1"/>
+      <w:numFmt w:val="lowerRoman"/>
+      <w:lvlText w:val="%6."/>
+      <w:lvlJc w:val="right"/>
+      <w:pPr>
+        <w:ind w:left="4320" w:hanging="180"/>
+      </w:pPr>
+    </w:lvl>
+    <w:lvl w:ilvl="6" w:tplc="FFFFFFFF" w:tentative="1">
+      <w:start w:val="1"/>
+      <w:numFmt w:val="decimal"/>
+      <w:lvlText w:val="%7."/>
+      <w:lvlJc w:val="left"/>
+      <w:pPr>
+        <w:ind w:left="5040" w:hanging="360"/>
+      </w:pPr>
+    </w:lvl>
+    <w:lvl w:ilvl="7" w:tplc="FFFFFFFF" w:tentative="1">
+      <w:start w:val="1"/>
+      <w:numFmt w:val="lowerLetter"/>
+      <w:lvlText w:val="%8."/>
+      <w:lvlJc w:val="left"/>
+      <w:pPr>
+        <w:ind w:left="5760" w:hanging="360"/>
+      </w:pPr>
+    </w:lvl>
+    <w:lvl w:ilvl="8" w:tplc="FFFFFFFF" w:tentative="1">
+      <w:start w:val="1"/>
+      <w:numFmt w:val="lowerRoman"/>
+      <w:lvlText w:val="%9."/>
+      <w:lvlJc w:val="right"/>
+      <w:pPr>
+        <w:ind w:left="6480" w:hanging="180"/>
+      </w:pPr>
+    </w:lvl>
+  </w:abstractNum>
+  <w:num w:numId="1" w16cid:durableId="234126265">
+    <w:abstractNumId w:val="1"/>
+  </w:num>
+  <w:num w:numId="2" w16cid:durableId="1983728957">
+    <w:abstractNumId w:val="4"/>
+  </w:num>
+  <w:num w:numId="3" w16cid:durableId="1566986025">
+    <w:abstractNumId w:val="5"/>
+  </w:num>
+  <w:num w:numId="4" w16cid:durableId="345522208">
+    <w:abstractNumId w:val="0"/>
+  </w:num>
+  <w:num w:numId="5" w16cid:durableId="1787500756">
+    <w:abstractNumId w:val="2"/>
+  </w:num>
+  <w:num w:numId="6" w16cid:durableId="756176056">
+    <w:abstractNumId w:val="3"/>
+  </w:num>
+</w:numbering>
 </file>
 
 <file path=word/styles.xml><?xml version="1.0" encoding="utf-8"?>
@@ -1681,6 +4353,17 @@
       <w:color w:val="808080"/>
     </w:rPr>
   </w:style>
+  <w:style w:type="paragraph" w:styleId="ListParagraph">
+    <w:name w:val="List Paragraph"/>
+    <w:basedOn w:val="Normal"/>
+    <w:uiPriority w:val="34"/>
+    <w:qFormat/>
+    <w:rsid w:val="00947365"/>
+    <w:pPr>
+      <w:ind w:left="720"/>
+      <w:contextualSpacing/>
+    </w:pPr>
+  </w:style>
 </w:styles>
 </file>
 

</xml_diff>